<commit_message>
working on the conclusion chapter
</commit_message>
<xml_diff>
--- a/Conclusion/Conclusion Draft.docx
+++ b/Conclusion/Conclusion Draft.docx
@@ -209,31 +209,7 @@
           <w:color w:val="auto"/>
           <w:sz w:val="36"/>
         </w:rPr>
-        <w:t>GA</w:t>
-      </w:r>
-      <w:r>
-        <w:rPr>
-          <w:rFonts w:ascii="Times New Roman" w:hAnsi="Times New Roman" w:cs="Times New Roman"/>
-          <w:color w:val="auto"/>
-          <w:sz w:val="36"/>
-        </w:rPr>
-        <w:t>T</w:t>
-      </w:r>
-      <w:r>
-        <w:rPr>
-          <w:rFonts w:ascii="Times New Roman" w:hAnsi="Times New Roman" w:cs="Times New Roman"/>
-          <w:color w:val="auto"/>
-          <w:sz w:val="36"/>
-        </w:rPr>
-        <w:t>O</w:t>
-      </w:r>
-      <w:r>
-        <w:rPr>
-          <w:rFonts w:ascii="Times New Roman" w:hAnsi="Times New Roman" w:cs="Times New Roman"/>
-          <w:color w:val="auto"/>
-          <w:sz w:val="36"/>
-        </w:rPr>
-        <w:t>T</w:t>
+        <w:t>GenSum</w:t>
       </w:r>
     </w:p>
     <w:p>
@@ -288,7 +264,7 @@
           <w:sz w:val="26"/>
           <w:szCs w:val="26"/>
         </w:rPr>
-        <w:t>Design</w:t>
+        <w:t>Conclusion</w:t>
       </w:r>
     </w:p>
     <w:p>
@@ -4231,424 +4207,292 @@
         <w:rPr>
           <w:rFonts w:ascii="Times New Roman" w:hAnsi="Times New Roman" w:cs="Times New Roman"/>
           <w:sz w:val="24"/>
-          <w:szCs w:val="24"/>
         </w:rPr>
       </w:pPr>
       <w:r>
         <w:rPr>
           <w:rFonts w:ascii="Times New Roman" w:hAnsi="Times New Roman" w:cs="Times New Roman"/>
           <w:sz w:val="24"/>
-          <w:szCs w:val="24"/>
-        </w:rPr>
-        <w:t>This chapter will provide a thorough overview of the technologies, supporting tools, and languages utilized for the project development, as well as the fundamental implementation of the research prototype.</w:t>
+        </w:rPr>
+        <w:t xml:space="preserve">This chapter covers the preliminary conclusion of the research project, including the </w:t>
+      </w:r>
+      <w:r>
+        <w:rPr>
+          <w:rFonts w:ascii="Times New Roman" w:hAnsi="Times New Roman" w:cs="Times New Roman"/>
+          <w:sz w:val="24"/>
+        </w:rPr>
+        <w:t>core</w:t>
+      </w:r>
+      <w:r>
+        <w:rPr>
+          <w:rFonts w:ascii="Times New Roman" w:hAnsi="Times New Roman" w:cs="Times New Roman"/>
+          <w:sz w:val="24"/>
+        </w:rPr>
+        <w:t xml:space="preserve"> functionality of its implementation</w:t>
+      </w:r>
+      <w:r>
+        <w:rPr>
+          <w:rFonts w:ascii="Times New Roman" w:hAnsi="Times New Roman" w:cs="Times New Roman"/>
+          <w:sz w:val="24"/>
+        </w:rPr>
+        <w:t xml:space="preserve"> for the MVP</w:t>
+      </w:r>
+      <w:r>
+        <w:rPr>
+          <w:rFonts w:ascii="Times New Roman" w:hAnsi="Times New Roman" w:cs="Times New Roman"/>
+          <w:sz w:val="24"/>
+        </w:rPr>
+        <w:t xml:space="preserve">. The chapter will also review the </w:t>
+      </w:r>
+      <w:r>
+        <w:rPr>
+          <w:rFonts w:ascii="Times New Roman" w:hAnsi="Times New Roman" w:cs="Times New Roman"/>
+          <w:sz w:val="24"/>
+        </w:rPr>
+        <w:t>achievements</w:t>
+      </w:r>
+      <w:r>
+        <w:rPr>
+          <w:rFonts w:ascii="Times New Roman" w:hAnsi="Times New Roman" w:cs="Times New Roman"/>
+          <w:sz w:val="24"/>
+        </w:rPr>
+        <w:t xml:space="preserve"> of the project's goals and objectives and the obstacles encountered. Additionally, </w:t>
+      </w:r>
+      <w:r>
+        <w:rPr>
+          <w:rFonts w:ascii="Times New Roman" w:hAnsi="Times New Roman" w:cs="Times New Roman"/>
+          <w:sz w:val="24"/>
+        </w:rPr>
+        <w:t>an</w:t>
+      </w:r>
+      <w:r>
+        <w:rPr>
+          <w:rFonts w:ascii="Times New Roman" w:hAnsi="Times New Roman" w:cs="Times New Roman"/>
+          <w:sz w:val="24"/>
+        </w:rPr>
+        <w:t xml:space="preserve"> outline</w:t>
+      </w:r>
+      <w:r>
+        <w:rPr>
+          <w:rFonts w:ascii="Times New Roman" w:hAnsi="Times New Roman" w:cs="Times New Roman"/>
+          <w:sz w:val="24"/>
+        </w:rPr>
+        <w:t xml:space="preserve"> of</w:t>
+      </w:r>
+      <w:r>
+        <w:rPr>
+          <w:rFonts w:ascii="Times New Roman" w:hAnsi="Times New Roman" w:cs="Times New Roman"/>
+          <w:sz w:val="24"/>
+        </w:rPr>
+        <w:t xml:space="preserve"> the author's prior knowledge and</w:t>
+      </w:r>
+      <w:r>
+        <w:rPr>
+          <w:rFonts w:ascii="Times New Roman" w:hAnsi="Times New Roman" w:cs="Times New Roman"/>
+          <w:sz w:val="24"/>
+        </w:rPr>
+        <w:t xml:space="preserve"> modules of the program which helped to support the project will be documented along with any </w:t>
+      </w:r>
+      <w:r>
+        <w:rPr>
+          <w:rFonts w:ascii="Times New Roman" w:hAnsi="Times New Roman" w:cs="Times New Roman"/>
+          <w:sz w:val="24"/>
+        </w:rPr>
+        <w:t>new knowledge and skills acquired.</w:t>
       </w:r>
     </w:p>
     <w:p>
       <w:pPr>
         <w:pStyle w:val="Heading1"/>
-        <w:numPr>
-          <w:ilvl w:val="0"/>
-          <w:numId w:val="15"/>
-        </w:numPr>
-        <w:spacing w:before="0" w:line="360" w:lineRule="auto"/>
-      </w:pPr>
-      <w:bookmarkStart w:id="4" w:name="_Toc125462562"/>
+        <w:spacing w:line="360" w:lineRule="auto"/>
+      </w:pPr>
       <w:r>
-        <w:t>Technology Selection</w:t>
+        <w:t>10.2 Achievement of Research Aim &amp; Objectives</w:t>
       </w:r>
+    </w:p>
+    <w:p>
+      <w:pPr>
+        <w:pStyle w:val="Heading2"/>
+        <w:spacing w:line="360" w:lineRule="auto"/>
+        <w:rPr>
+          <w:b/>
+        </w:rPr>
+      </w:pPr>
+      <w:r>
+        <w:rPr>
+          <w:b/>
+        </w:rPr>
+        <w:t>10.2.1 Achievement of Aims</w:t>
+      </w:r>
+    </w:p>
+    <w:p>
+      <w:pPr>
+        <w:spacing w:line="360" w:lineRule="auto"/>
+        <w:jc w:val="both"/>
+        <w:rPr>
+          <w:rFonts w:ascii="Times New Roman" w:hAnsi="Times New Roman" w:cs="Times New Roman"/>
+          <w:b/>
+          <w:color w:val="000000" w:themeColor="text1"/>
+          <w:sz w:val="24"/>
+          <w:szCs w:val="24"/>
+        </w:rPr>
+      </w:pPr>
+      <w:r>
+        <w:rPr>
+          <w:rFonts w:ascii="Times New Roman" w:hAnsi="Times New Roman" w:cs="Times New Roman"/>
+          <w:b/>
+          <w:color w:val="000000" w:themeColor="text1"/>
+          <w:sz w:val="24"/>
+          <w:szCs w:val="24"/>
+        </w:rPr>
+        <w:t>“</w:t>
+      </w:r>
+      <w:r>
+        <w:rPr>
+          <w:rFonts w:ascii="Times New Roman" w:hAnsi="Times New Roman" w:cs="Times New Roman"/>
+          <w:i/>
+          <w:color w:val="000000" w:themeColor="text1"/>
+          <w:sz w:val="24"/>
+          <w:szCs w:val="24"/>
+        </w:rPr>
+        <w:t>The aim of this research is to design, develop and evaluate an optimal generalized transformer architecture from a range of popularly used architectures by fine-tuning via hyperparameter optimization, therefore obtaining the recommended architecture's optimum performance.</w:t>
+      </w:r>
+      <w:r>
+        <w:rPr>
+          <w:rFonts w:ascii="Times New Roman" w:hAnsi="Times New Roman" w:cs="Times New Roman"/>
+          <w:b/>
+          <w:color w:val="000000" w:themeColor="text1"/>
+          <w:sz w:val="24"/>
+          <w:szCs w:val="24"/>
+        </w:rPr>
+        <w:t>”</w:t>
+      </w:r>
+    </w:p>
+    <w:p>
+      <w:pPr>
+        <w:spacing w:line="360" w:lineRule="auto"/>
+        <w:jc w:val="both"/>
+        <w:rPr>
+          <w:rFonts w:ascii="Times New Roman" w:hAnsi="Times New Roman" w:cs="Times New Roman"/>
+          <w:color w:val="000000" w:themeColor="text1"/>
+          <w:sz w:val="24"/>
+          <w:szCs w:val="24"/>
+        </w:rPr>
+      </w:pPr>
+      <w:r>
+        <w:rPr>
+          <w:rFonts w:ascii="Times New Roman" w:hAnsi="Times New Roman" w:cs="Times New Roman"/>
+          <w:i/>
+          <w:color w:val="000000" w:themeColor="text1"/>
+          <w:sz w:val="24"/>
+          <w:szCs w:val="24"/>
+        </w:rPr>
+        <w:tab/>
+      </w:r>
+      <w:r>
+        <w:rPr>
+          <w:rFonts w:ascii="Times New Roman" w:hAnsi="Times New Roman" w:cs="Times New Roman"/>
+          <w:color w:val="000000" w:themeColor="text1"/>
+          <w:sz w:val="24"/>
+          <w:szCs w:val="24"/>
+        </w:rPr>
+        <w:t>The initial core components related to the aim of the research is successfully completed by designing, developing &amp; evaluating a</w:t>
+      </w:r>
+      <w:r>
+        <w:rPr>
+          <w:rFonts w:ascii="Times New Roman" w:hAnsi="Times New Roman" w:cs="Times New Roman"/>
+          <w:color w:val="000000" w:themeColor="text1"/>
+          <w:sz w:val="24"/>
+          <w:szCs w:val="24"/>
+        </w:rPr>
+        <w:t xml:space="preserve"> performance adaptive generalized transformer. The core functionality was researched in a way to be automated in order to meet the project requirements. The evaluations for the respective work done is attached in the implementation chapter.</w:t>
+      </w:r>
+    </w:p>
+    <w:p>
+      <w:pPr>
+        <w:pStyle w:val="Heading2"/>
+        <w:spacing w:line="360" w:lineRule="auto"/>
+        <w:rPr>
+          <w:b/>
+        </w:rPr>
+      </w:pPr>
+      <w:r>
+        <w:rPr>
+          <w:b/>
+        </w:rPr>
+        <w:t>10.2.2 Achievement of Objectives</w:t>
+      </w:r>
+    </w:p>
+    <w:p>
+      <w:pPr>
+        <w:spacing w:line="360" w:lineRule="auto"/>
+        <w:jc w:val="both"/>
+        <w:rPr>
+          <w:rFonts w:ascii="Times New Roman" w:hAnsi="Times New Roman" w:cs="Times New Roman"/>
+          <w:sz w:val="24"/>
+        </w:rPr>
+      </w:pPr>
+      <w:r>
+        <w:rPr>
+          <w:rFonts w:ascii="Times New Roman" w:hAnsi="Times New Roman" w:cs="Times New Roman"/>
+          <w:sz w:val="24"/>
+        </w:rPr>
+        <w:t xml:space="preserve">Appendix G – contains the </w:t>
+      </w:r>
+      <w:r>
+        <w:rPr>
+          <w:rFonts w:ascii="Times New Roman" w:hAnsi="Times New Roman" w:cs="Times New Roman"/>
+          <w:sz w:val="24"/>
+        </w:rPr>
+        <w:t xml:space="preserve">achievement status related to the research objectives which were mentioned in the Chapter 01. </w:t>
+      </w:r>
+      <w:r>
+        <w:rPr>
+          <w:rFonts w:ascii="Times New Roman" w:hAnsi="Times New Roman" w:cs="Times New Roman"/>
+          <w:sz w:val="24"/>
+        </w:rPr>
+        <w:t>"</w:t>
+      </w:r>
+      <w:r>
+        <w:rPr>
+          <w:rFonts w:ascii="Times New Roman" w:hAnsi="Times New Roman" w:cs="Times New Roman"/>
+          <w:sz w:val="24"/>
+        </w:rPr>
+        <w:t>Completed</w:t>
+      </w:r>
+      <w:r>
+        <w:rPr>
+          <w:rFonts w:ascii="Times New Roman" w:hAnsi="Times New Roman" w:cs="Times New Roman"/>
+          <w:sz w:val="24"/>
+        </w:rPr>
+        <w:t>" is the mark next to tasks that were successfully completed, while "Incomplete" is the mark next to those that weren't.</w:t>
+      </w:r>
+      <w:bookmarkStart w:id="4" w:name="_GoBack"/>
       <w:bookmarkEnd w:id="4"/>
     </w:p>
     <w:p>
       <w:pPr>
-        <w:pStyle w:val="Heading2"/>
-        <w:numPr>
-          <w:ilvl w:val="1"/>
-          <w:numId w:val="15"/>
-        </w:numPr>
-        <w:spacing w:line="360" w:lineRule="auto"/>
-        <w:rPr>
-          <w:b/>
-        </w:rPr>
-      </w:pPr>
-      <w:bookmarkStart w:id="5" w:name="_Toc125462563"/>
+        <w:pStyle w:val="Heading1"/>
+        <w:spacing w:before="0" w:line="360" w:lineRule="auto"/>
+      </w:pPr>
       <w:r>
-        <w:rPr>
-          <w:b/>
-        </w:rPr>
-        <w:t>Technology Stack</w:t>
-      </w:r>
-      <w:bookmarkEnd w:id="5"/>
-    </w:p>
-    <w:p>
-      <w:pPr>
-        <w:rPr>
-          <w:rFonts w:ascii="Times New Roman" w:hAnsi="Times New Roman" w:cs="Times New Roman"/>
-          <w:sz w:val="24"/>
-          <w:szCs w:val="24"/>
-        </w:rPr>
-      </w:pPr>
-      <w:r>
-        <w:rPr>
-          <w:rFonts w:ascii="Times New Roman" w:hAnsi="Times New Roman" w:cs="Times New Roman"/>
-          <w:sz w:val="24"/>
-          <w:szCs w:val="24"/>
-        </w:rPr>
-        <w:t>The technologies utilized to implement the prototype at each tier are given below.</w:t>
+        <w:t>10.3 Utilization of Knowledge from the Course</w:t>
       </w:r>
     </w:p>
     <w:p>
       <w:pPr>
-        <w:spacing w:line="240" w:lineRule="auto"/>
         <w:jc w:val="center"/>
         <w:rPr>
           <w:rFonts w:ascii="Times New Roman" w:hAnsi="Times New Roman" w:cs="Times New Roman"/>
           <w:sz w:val="24"/>
-          <w:szCs w:val="24"/>
         </w:rPr>
       </w:pPr>
       <w:r>
         <w:rPr>
           <w:rFonts w:ascii="Times New Roman" w:hAnsi="Times New Roman" w:cs="Times New Roman"/>
           <w:sz w:val="24"/>
-          <w:szCs w:val="24"/>
-        </w:rPr>
-        <w:t>Figure 2.1: Technology Stack (</w:t>
-      </w:r>
-      <w:r>
-        <w:rPr>
-          <w:rFonts w:ascii="Times New Roman" w:hAnsi="Times New Roman" w:cs="Times New Roman"/>
-          <w:i/>
-          <w:sz w:val="24"/>
-          <w:szCs w:val="24"/>
-        </w:rPr>
-        <w:t>self-composed</w:t>
-      </w:r>
-      <w:r>
-        <w:rPr>
-          <w:rFonts w:ascii="Times New Roman" w:hAnsi="Times New Roman" w:cs="Times New Roman"/>
-          <w:sz w:val="24"/>
-          <w:szCs w:val="24"/>
-        </w:rPr>
-        <w:t>)</w:t>
-      </w:r>
-    </w:p>
-    <w:p>
-      <w:pPr>
-        <w:jc w:val="center"/>
-      </w:pPr>
-      <w:r>
-        <w:rPr>
-          <w:noProof/>
-        </w:rPr>
-        <w:drawing>
-          <wp:inline distT="0" distB="0" distL="0" distR="0" wp14:anchorId="3EF2B7C9" wp14:editId="07BB9CA2">
-            <wp:extent cx="4457529" cy="4478993"/>
-            <wp:effectExtent l="0" t="0" r="635" b="0"/>
-            <wp:docPr id="7" name="Picture 7"/>
-            <wp:cNvGraphicFramePr>
-              <a:graphicFrameLocks xmlns:a="http://schemas.openxmlformats.org/drawingml/2006/main" noChangeAspect="1"/>
-            </wp:cNvGraphicFramePr>
-            <a:graphic xmlns:a="http://schemas.openxmlformats.org/drawingml/2006/main">
-              <a:graphicData uri="http://schemas.openxmlformats.org/drawingml/2006/picture">
-                <pic:pic xmlns:pic="http://schemas.openxmlformats.org/drawingml/2006/picture">
-                  <pic:nvPicPr>
-                    <pic:cNvPr id="0" name="Picture 2"/>
-                    <pic:cNvPicPr>
-                      <a:picLocks noChangeAspect="1" noChangeArrowheads="1"/>
-                    </pic:cNvPicPr>
-                  </pic:nvPicPr>
-                  <pic:blipFill>
-                    <a:blip r:embed="rId13">
-                      <a:extLst>
-                        <a:ext uri="{28A0092B-C50C-407E-A947-70E740481C1C}">
-                          <a14:useLocalDpi xmlns:a14="http://schemas.microsoft.com/office/drawing/2010/main" val="0"/>
-                        </a:ext>
-                      </a:extLst>
-                    </a:blip>
-                    <a:srcRect/>
-                    <a:stretch>
-                      <a:fillRect/>
-                    </a:stretch>
-                  </pic:blipFill>
-                  <pic:spPr bwMode="auto">
-                    <a:xfrm>
-                      <a:off x="0" y="0"/>
-                      <a:ext cx="4475929" cy="4497482"/>
-                    </a:xfrm>
-                    <a:prstGeom prst="rect">
-                      <a:avLst/>
-                    </a:prstGeom>
-                    <a:noFill/>
-                    <a:ln>
-                      <a:noFill/>
-                    </a:ln>
-                  </pic:spPr>
-                </pic:pic>
-              </a:graphicData>
-            </a:graphic>
-          </wp:inline>
-        </w:drawing>
-      </w:r>
-    </w:p>
-    <w:p>
-      <w:pPr>
-        <w:spacing w:line="360" w:lineRule="auto"/>
-        <w:jc w:val="both"/>
-        <w:rPr>
-          <w:rFonts w:ascii="Times New Roman" w:hAnsi="Times New Roman" w:cs="Times New Roman"/>
-          <w:sz w:val="24"/>
-          <w:szCs w:val="24"/>
-        </w:rPr>
-      </w:pPr>
-      <w:r>
-        <w:rPr>
-          <w:rFonts w:ascii="Times New Roman" w:hAnsi="Times New Roman" w:cs="Times New Roman"/>
-          <w:sz w:val="24"/>
-          <w:szCs w:val="24"/>
-        </w:rPr>
-        <w:t xml:space="preserve">In preference to macOS and Linux, </w:t>
-      </w:r>
-      <w:r>
-        <w:rPr>
-          <w:rFonts w:ascii="Times New Roman" w:hAnsi="Times New Roman" w:cs="Times New Roman"/>
-          <w:b/>
-          <w:sz w:val="24"/>
-          <w:szCs w:val="24"/>
-        </w:rPr>
-        <w:t>Windows</w:t>
-      </w:r>
-      <w:r>
-        <w:rPr>
-          <w:rFonts w:ascii="Times New Roman" w:hAnsi="Times New Roman" w:cs="Times New Roman"/>
-          <w:sz w:val="24"/>
-          <w:szCs w:val="24"/>
-        </w:rPr>
-        <w:t xml:space="preserve"> will be the operating system used for project development and documentation. This is due to a wider variety of software available, which ensures that it has more industry-standard tools than Linux and macOS, along with better compatibility and familiarity, which make things simpler to use and manage.</w:t>
-      </w:r>
-    </w:p>
-    <w:p>
-      <w:pPr>
-        <w:pStyle w:val="Heading2"/>
-        <w:numPr>
-          <w:ilvl w:val="1"/>
-          <w:numId w:val="15"/>
-        </w:numPr>
-        <w:spacing w:line="360" w:lineRule="auto"/>
-        <w:rPr>
-          <w:b/>
-        </w:rPr>
-      </w:pPr>
-      <w:bookmarkStart w:id="6" w:name="_Toc125462564"/>
-      <w:r>
-        <w:rPr>
-          <w:b/>
-        </w:rPr>
-        <w:lastRenderedPageBreak/>
-        <w:t>Data Selection</w:t>
-      </w:r>
-      <w:bookmarkEnd w:id="6"/>
-    </w:p>
-    <w:p>
-      <w:pPr>
-        <w:spacing w:line="360" w:lineRule="auto"/>
-        <w:jc w:val="both"/>
-      </w:pPr>
-      <w:r>
-        <w:rPr>
-          <w:rFonts w:ascii="Times New Roman" w:hAnsi="Times New Roman" w:cs="Times New Roman"/>
-          <w:sz w:val="24"/>
-          <w:szCs w:val="24"/>
-        </w:rPr>
-        <w:t>Given that the project relies heavily on data science, it is essential to use data from trustworthy sources to train the model. This ensures that the data is accurate and leads to the development of a more accurate model for general text summarization.</w:t>
-      </w:r>
-    </w:p>
-    <w:p>
-      <w:pPr>
-        <w:spacing w:line="360" w:lineRule="auto"/>
-        <w:jc w:val="both"/>
-        <w:rPr>
-          <w:rFonts w:ascii="Times New Roman" w:hAnsi="Times New Roman" w:cs="Times New Roman"/>
-          <w:sz w:val="24"/>
-          <w:szCs w:val="24"/>
-        </w:rPr>
-      </w:pPr>
-      <w:r>
-        <w:rPr>
-          <w:rFonts w:ascii="Times New Roman" w:hAnsi="Times New Roman" w:cs="Times New Roman"/>
-          <w:sz w:val="24"/>
-          <w:szCs w:val="24"/>
-        </w:rPr>
-        <w:t xml:space="preserve">The goal of the project was to develop an adaptive generalized text summarization model, so a generalized dataset for text summarization was necessary to establish the base model. </w:t>
-      </w:r>
-      <w:r>
-        <w:rPr>
-          <w:rFonts w:ascii="Times New Roman" w:hAnsi="Times New Roman" w:cs="Times New Roman"/>
-          <w:b/>
-          <w:sz w:val="24"/>
-          <w:szCs w:val="24"/>
-        </w:rPr>
-        <w:t>TensorFlow datasets</w:t>
-      </w:r>
-      <w:r>
-        <w:rPr>
-          <w:rFonts w:ascii="Times New Roman" w:hAnsi="Times New Roman" w:cs="Times New Roman"/>
-          <w:sz w:val="24"/>
-          <w:szCs w:val="24"/>
-        </w:rPr>
-        <w:t>, being a reputable source of data, offered multiple options for this dataset.</w:t>
-      </w:r>
-      <w:r>
-        <w:rPr>
-          <w:rFonts w:ascii="Times New Roman" w:hAnsi="Times New Roman" w:cs="Times New Roman"/>
-          <w:sz w:val="24"/>
-          <w:szCs w:val="24"/>
-        </w:rPr>
-        <w:t xml:space="preserve"> </w:t>
-      </w:r>
-    </w:p>
-    <w:p>
-      <w:pPr>
-        <w:spacing w:line="360" w:lineRule="auto"/>
-        <w:jc w:val="both"/>
-        <w:rPr>
-          <w:rFonts w:ascii="Times New Roman" w:hAnsi="Times New Roman" w:cs="Times New Roman"/>
-          <w:sz w:val="24"/>
-          <w:szCs w:val="24"/>
-        </w:rPr>
-      </w:pPr>
-      <w:r>
-        <w:rPr>
-          <w:rFonts w:ascii="Times New Roman" w:hAnsi="Times New Roman" w:cs="Times New Roman"/>
-          <w:sz w:val="24"/>
-          <w:szCs w:val="24"/>
-        </w:rPr>
-        <w:t xml:space="preserve">Previous research has suggested that the </w:t>
-      </w:r>
-      <w:r>
-        <w:rPr>
-          <w:rFonts w:ascii="Times New Roman" w:hAnsi="Times New Roman" w:cs="Times New Roman"/>
-          <w:b/>
-          <w:sz w:val="24"/>
-          <w:szCs w:val="24"/>
-        </w:rPr>
-        <w:t>CNN Dailymail</w:t>
-      </w:r>
-      <w:r>
-        <w:rPr>
-          <w:rFonts w:ascii="Times New Roman" w:hAnsi="Times New Roman" w:cs="Times New Roman"/>
-          <w:sz w:val="24"/>
-          <w:szCs w:val="24"/>
-        </w:rPr>
-        <w:t xml:space="preserve"> dataset, </w:t>
-      </w:r>
-      <w:r>
-        <w:rPr>
-          <w:rFonts w:ascii="Times New Roman" w:hAnsi="Times New Roman" w:cs="Times New Roman"/>
-          <w:b/>
-          <w:sz w:val="24"/>
-          <w:szCs w:val="24"/>
-        </w:rPr>
-        <w:t>Gigaword</w:t>
-      </w:r>
-      <w:r>
-        <w:rPr>
-          <w:rFonts w:ascii="Times New Roman" w:hAnsi="Times New Roman" w:cs="Times New Roman"/>
-          <w:sz w:val="24"/>
-          <w:szCs w:val="24"/>
-        </w:rPr>
-        <w:t xml:space="preserve"> dataset, and </w:t>
-      </w:r>
-      <w:r>
-        <w:rPr>
-          <w:rFonts w:ascii="Times New Roman" w:hAnsi="Times New Roman" w:cs="Times New Roman"/>
-          <w:b/>
-          <w:sz w:val="24"/>
-          <w:szCs w:val="24"/>
-        </w:rPr>
-        <w:t>Xsum</w:t>
-      </w:r>
-      <w:r>
-        <w:rPr>
-          <w:rFonts w:ascii="Times New Roman" w:hAnsi="Times New Roman" w:cs="Times New Roman"/>
-          <w:sz w:val="24"/>
-          <w:szCs w:val="24"/>
-        </w:rPr>
-        <w:t xml:space="preserve"> dataset are well-suited for general text summarization. These datasets are available on TensorFlow datasets and were considered as a good choice for the project.</w:t>
-      </w:r>
-    </w:p>
-    <w:p>
-      <w:pPr>
-        <w:spacing w:line="360" w:lineRule="auto"/>
-        <w:jc w:val="both"/>
-        <w:rPr>
-          <w:rFonts w:ascii="Times New Roman" w:hAnsi="Times New Roman" w:cs="Times New Roman"/>
-          <w:sz w:val="24"/>
-          <w:szCs w:val="24"/>
-        </w:rPr>
-      </w:pPr>
-      <w:r>
-        <w:rPr>
-          <w:rFonts w:ascii="Times New Roman" w:hAnsi="Times New Roman" w:cs="Times New Roman"/>
-          <w:sz w:val="24"/>
-          <w:szCs w:val="24"/>
-        </w:rPr>
-        <w:t>During the training process, all three of these datasets (CNN Dailymail, Gigaword, and Xsum) were utilized with various transformer architectures to determine which dataset resulted in the best evaluation metrics.</w:t>
-      </w:r>
-      <w:r>
-        <w:rPr>
-          <w:rFonts w:ascii="Times New Roman" w:hAnsi="Times New Roman" w:cs="Times New Roman"/>
-          <w:sz w:val="24"/>
-          <w:szCs w:val="24"/>
-        </w:rPr>
-        <w:t xml:space="preserve"> </w:t>
-      </w:r>
-      <w:r>
-        <w:rPr>
-          <w:rFonts w:ascii="Times New Roman" w:hAnsi="Times New Roman" w:cs="Times New Roman"/>
-          <w:sz w:val="24"/>
-          <w:szCs w:val="24"/>
-        </w:rPr>
-        <w:t>Of the three datasets, Xsum performed the best, so it was selected as the final dataset for the project.</w:t>
-      </w:r>
-    </w:p>
-    <w:p>
-      <w:pPr>
-        <w:pStyle w:val="Heading2"/>
-        <w:numPr>
-          <w:ilvl w:val="1"/>
-          <w:numId w:val="15"/>
-        </w:numPr>
-        <w:spacing w:line="360" w:lineRule="auto"/>
-        <w:rPr>
-          <w:b/>
-        </w:rPr>
-      </w:pPr>
-      <w:bookmarkStart w:id="7" w:name="_Toc125462565"/>
-      <w:r>
-        <w:rPr>
-          <w:b/>
-        </w:rPr>
-        <w:t>Selection of development framework</w:t>
-      </w:r>
-      <w:bookmarkEnd w:id="7"/>
-    </w:p>
-    <w:p>
-      <w:pPr>
-        <w:spacing w:line="240" w:lineRule="auto"/>
-        <w:jc w:val="center"/>
-        <w:rPr>
-          <w:rFonts w:ascii="Times New Roman" w:hAnsi="Times New Roman" w:cs="Times New Roman"/>
-          <w:sz w:val="24"/>
-          <w:szCs w:val="24"/>
-        </w:rPr>
-      </w:pPr>
-      <w:r>
-        <w:rPr>
-          <w:rFonts w:ascii="Times New Roman" w:hAnsi="Times New Roman" w:cs="Times New Roman"/>
-          <w:sz w:val="24"/>
-          <w:szCs w:val="24"/>
-        </w:rPr>
-        <w:t>Table 7.1: Development framework utilized</w:t>
+        </w:rPr>
+        <w:t>Table 10.1: Utilization of Knowledge gained from the course</w:t>
       </w:r>
     </w:p>
     <w:tbl>
@@ -4658,59 +4502,51 @@
         <w:tblLook w:val="04A0" w:firstRow="1" w:lastRow="0" w:firstColumn="1" w:lastColumn="0" w:noHBand="0" w:noVBand="1"/>
       </w:tblPr>
       <w:tblGrid>
-        <w:gridCol w:w="1615"/>
-        <w:gridCol w:w="7735"/>
+        <w:gridCol w:w="2425"/>
+        <w:gridCol w:w="6925"/>
       </w:tblGrid>
       <w:tr>
         <w:tc>
           <w:tcPr>
-            <w:tcW w:w="1615" w:type="dxa"/>
-            <w:shd w:val="clear" w:color="auto" w:fill="F2F2F2" w:themeFill="background1" w:themeFillShade="F2"/>
+            <w:tcW w:w="2425" w:type="dxa"/>
           </w:tcPr>
           <w:p>
             <w:pPr>
               <w:spacing w:line="360" w:lineRule="auto"/>
+              <w:jc w:val="both"/>
               <w:rPr>
                 <w:rFonts w:ascii="Times New Roman" w:hAnsi="Times New Roman" w:cs="Times New Roman"/>
                 <w:b/>
-                <w:sz w:val="24"/>
-                <w:szCs w:val="24"/>
               </w:rPr>
             </w:pPr>
             <w:r>
               <w:rPr>
                 <w:rFonts w:ascii="Times New Roman" w:hAnsi="Times New Roman" w:cs="Times New Roman"/>
                 <w:b/>
-                <w:sz w:val="24"/>
-                <w:szCs w:val="24"/>
-              </w:rPr>
-              <w:t>Framework</w:t>
+              </w:rPr>
+              <w:t>Module(s)</w:t>
             </w:r>
           </w:p>
         </w:tc>
         <w:tc>
           <w:tcPr>
-            <w:tcW w:w="7735" w:type="dxa"/>
-            <w:shd w:val="clear" w:color="auto" w:fill="F2F2F2" w:themeFill="background1" w:themeFillShade="F2"/>
+            <w:tcW w:w="6925" w:type="dxa"/>
           </w:tcPr>
           <w:p>
             <w:pPr>
               <w:spacing w:line="360" w:lineRule="auto"/>
+              <w:jc w:val="both"/>
               <w:rPr>
                 <w:rFonts w:ascii="Times New Roman" w:hAnsi="Times New Roman" w:cs="Times New Roman"/>
                 <w:b/>
-                <w:sz w:val="24"/>
-                <w:szCs w:val="24"/>
               </w:rPr>
             </w:pPr>
             <w:r>
               <w:rPr>
                 <w:rFonts w:ascii="Times New Roman" w:hAnsi="Times New Roman" w:cs="Times New Roman"/>
                 <w:b/>
-                <w:sz w:val="24"/>
-                <w:szCs w:val="24"/>
-              </w:rPr>
-              <w:t>Reason for choosing</w:t>
+              </w:rPr>
+              <w:t>Utilized Knowledge</w:t>
             </w:r>
           </w:p>
         </w:tc>
@@ -4718,31 +4554,7 @@
       <w:tr>
         <w:tc>
           <w:tcPr>
-            <w:tcW w:w="1615" w:type="dxa"/>
-            <w:shd w:val="clear" w:color="auto" w:fill="FFFFFF" w:themeFill="background1"/>
-          </w:tcPr>
-          <w:p>
-            <w:pPr>
-              <w:spacing w:line="360" w:lineRule="auto"/>
-              <w:rPr>
-                <w:rFonts w:ascii="Times New Roman" w:hAnsi="Times New Roman" w:cs="Times New Roman"/>
-                <w:sz w:val="24"/>
-                <w:szCs w:val="24"/>
-              </w:rPr>
-            </w:pPr>
-            <w:r>
-              <w:rPr>
-                <w:rFonts w:ascii="Times New Roman" w:hAnsi="Times New Roman" w:cs="Times New Roman"/>
-                <w:sz w:val="24"/>
-                <w:szCs w:val="24"/>
-              </w:rPr>
-              <w:t>React</w:t>
-            </w:r>
-          </w:p>
-        </w:tc>
-        <w:tc>
-          <w:tcPr>
-            <w:tcW w:w="7735" w:type="dxa"/>
+            <w:tcW w:w="2425" w:type="dxa"/>
           </w:tcPr>
           <w:p>
             <w:pPr>
@@ -4750,49 +4562,29 @@
               <w:jc w:val="both"/>
               <w:rPr>
                 <w:rFonts w:ascii="Times New Roman" w:hAnsi="Times New Roman" w:cs="Times New Roman"/>
-                <w:sz w:val="24"/>
-                <w:szCs w:val="24"/>
               </w:rPr>
             </w:pPr>
-            <w:r>
-              <w:rPr>
-                <w:rFonts w:ascii="Times New Roman" w:hAnsi="Times New Roman" w:cs="Times New Roman"/>
-                <w:sz w:val="24"/>
-                <w:szCs w:val="24"/>
-              </w:rPr>
-              <w:t>ReactJS provides reusable components for efficient application development, and its open-source nature and strong community support enable continuous developments and learning tools, making it a handy solution for developers.</w:t>
-            </w:r>
+          </w:p>
+        </w:tc>
+        <w:tc>
+          <w:tcPr>
+            <w:tcW w:w="6925" w:type="dxa"/>
+          </w:tcPr>
+          <w:p>
+            <w:pPr>
+              <w:spacing w:line="360" w:lineRule="auto"/>
+              <w:jc w:val="both"/>
+              <w:rPr>
+                <w:rFonts w:ascii="Times New Roman" w:hAnsi="Times New Roman" w:cs="Times New Roman"/>
+              </w:rPr>
+            </w:pPr>
           </w:p>
         </w:tc>
       </w:tr>
       <w:tr>
         <w:tc>
           <w:tcPr>
-            <w:tcW w:w="1615" w:type="dxa"/>
-            <w:shd w:val="clear" w:color="auto" w:fill="FFFFFF" w:themeFill="background1"/>
-          </w:tcPr>
-          <w:p>
-            <w:pPr>
-              <w:spacing w:line="360" w:lineRule="auto"/>
-              <w:rPr>
-                <w:rFonts w:ascii="Times New Roman" w:hAnsi="Times New Roman" w:cs="Times New Roman"/>
-                <w:sz w:val="24"/>
-                <w:szCs w:val="24"/>
-              </w:rPr>
-            </w:pPr>
-            <w:r>
-              <w:rPr>
-                <w:rFonts w:ascii="Times New Roman" w:hAnsi="Times New Roman" w:cs="Times New Roman"/>
-                <w:sz w:val="24"/>
-                <w:szCs w:val="24"/>
-              </w:rPr>
-              <w:t xml:space="preserve">Ant Design </w:t>
-            </w:r>
-          </w:p>
-        </w:tc>
-        <w:tc>
-          <w:tcPr>
-            <w:tcW w:w="7735" w:type="dxa"/>
+            <w:tcW w:w="2425" w:type="dxa"/>
           </w:tcPr>
           <w:p>
             <w:pPr>
@@ -4800,49 +4592,29 @@
               <w:jc w:val="both"/>
               <w:rPr>
                 <w:rFonts w:ascii="Times New Roman" w:hAnsi="Times New Roman" w:cs="Times New Roman"/>
-                <w:sz w:val="24"/>
-                <w:szCs w:val="24"/>
               </w:rPr>
             </w:pPr>
-            <w:r>
-              <w:rPr>
-                <w:rFonts w:ascii="Times New Roman" w:hAnsi="Times New Roman" w:cs="Times New Roman"/>
-                <w:sz w:val="24"/>
-                <w:szCs w:val="24"/>
-              </w:rPr>
-              <w:t>Ant Design is a popular React UI framework that offers a large selection of pre-built components, encourages consistency and usability, and enables for style customization using CSS-in-JS. It also reduces build time by using tree-shaking compatibility. Overall, it provides a complete and effective frontend development solution.</w:t>
-            </w:r>
+          </w:p>
+        </w:tc>
+        <w:tc>
+          <w:tcPr>
+            <w:tcW w:w="6925" w:type="dxa"/>
+          </w:tcPr>
+          <w:p>
+            <w:pPr>
+              <w:spacing w:line="360" w:lineRule="auto"/>
+              <w:jc w:val="both"/>
+              <w:rPr>
+                <w:rFonts w:ascii="Times New Roman" w:hAnsi="Times New Roman" w:cs="Times New Roman"/>
+              </w:rPr>
+            </w:pPr>
           </w:p>
         </w:tc>
       </w:tr>
       <w:tr>
         <w:tc>
           <w:tcPr>
-            <w:tcW w:w="1615" w:type="dxa"/>
-            <w:shd w:val="clear" w:color="auto" w:fill="FFFFFF" w:themeFill="background1"/>
-          </w:tcPr>
-          <w:p>
-            <w:pPr>
-              <w:spacing w:line="360" w:lineRule="auto"/>
-              <w:rPr>
-                <w:rFonts w:ascii="Times New Roman" w:hAnsi="Times New Roman" w:cs="Times New Roman"/>
-                <w:sz w:val="24"/>
-                <w:szCs w:val="24"/>
-              </w:rPr>
-            </w:pPr>
-            <w:r>
-              <w:rPr>
-                <w:rFonts w:ascii="Times New Roman" w:hAnsi="Times New Roman" w:cs="Times New Roman"/>
-                <w:sz w:val="24"/>
-                <w:szCs w:val="24"/>
-              </w:rPr>
-              <w:t>Flask</w:t>
-            </w:r>
-          </w:p>
-        </w:tc>
-        <w:tc>
-          <w:tcPr>
-            <w:tcW w:w="7735" w:type="dxa"/>
+            <w:tcW w:w="2425" w:type="dxa"/>
           </w:tcPr>
           <w:p>
             <w:pPr>
@@ -4850,59 +4622,29 @@
               <w:jc w:val="both"/>
               <w:rPr>
                 <w:rFonts w:ascii="Times New Roman" w:hAnsi="Times New Roman" w:cs="Times New Roman"/>
-                <w:sz w:val="24"/>
-                <w:szCs w:val="24"/>
               </w:rPr>
             </w:pPr>
-            <w:r>
-              <w:rPr>
-                <w:rFonts w:ascii="Times New Roman" w:hAnsi="Times New Roman" w:cs="Times New Roman"/>
-                <w:sz w:val="24"/>
-                <w:szCs w:val="24"/>
-              </w:rPr>
-              <w:t xml:space="preserve">Flask is a Python micro web framework that is lightweight, easy to learn, and provides for flexibility in developing application structures. It is useful for developing backend APIs since it provides a straightforward approach to </w:t>
-            </w:r>
-            <w:r>
-              <w:rPr>
-                <w:rFonts w:ascii="Times New Roman" w:hAnsi="Times New Roman" w:cs="Times New Roman"/>
-                <w:sz w:val="24"/>
-                <w:szCs w:val="24"/>
-              </w:rPr>
-              <w:lastRenderedPageBreak/>
-              <w:t>manage routing and request processing, as well as a built-in development server and different extensions that can be used to extend an API's capabilities.</w:t>
-            </w:r>
+          </w:p>
+        </w:tc>
+        <w:tc>
+          <w:tcPr>
+            <w:tcW w:w="6925" w:type="dxa"/>
+          </w:tcPr>
+          <w:p>
+            <w:pPr>
+              <w:spacing w:line="360" w:lineRule="auto"/>
+              <w:jc w:val="both"/>
+              <w:rPr>
+                <w:rFonts w:ascii="Times New Roman" w:hAnsi="Times New Roman" w:cs="Times New Roman"/>
+              </w:rPr>
+            </w:pPr>
           </w:p>
         </w:tc>
       </w:tr>
       <w:tr>
         <w:tc>
           <w:tcPr>
-            <w:tcW w:w="1615" w:type="dxa"/>
-            <w:shd w:val="clear" w:color="auto" w:fill="FFFFFF" w:themeFill="background1"/>
-          </w:tcPr>
-          <w:p>
-            <w:pPr>
-              <w:spacing w:line="360" w:lineRule="auto"/>
-              <w:rPr>
-                <w:rFonts w:ascii="Times New Roman" w:hAnsi="Times New Roman" w:cs="Times New Roman"/>
-                <w:sz w:val="24"/>
-                <w:szCs w:val="24"/>
-              </w:rPr>
-            </w:pPr>
-            <w:r>
-              <w:rPr>
-                <w:rFonts w:ascii="Times New Roman" w:hAnsi="Times New Roman" w:cs="Times New Roman"/>
-                <w:sz w:val="24"/>
-                <w:szCs w:val="24"/>
-              </w:rPr>
-              <w:lastRenderedPageBreak/>
-              <w:t>Optuna</w:t>
-            </w:r>
-          </w:p>
-        </w:tc>
-        <w:tc>
-          <w:tcPr>
-            <w:tcW w:w="7735" w:type="dxa"/>
+            <w:tcW w:w="2425" w:type="dxa"/>
           </w:tcPr>
           <w:p>
             <w:pPr>
@@ -4910,49 +4652,29 @@
               <w:jc w:val="both"/>
               <w:rPr>
                 <w:rFonts w:ascii="Times New Roman" w:hAnsi="Times New Roman" w:cs="Times New Roman"/>
-                <w:sz w:val="24"/>
-                <w:szCs w:val="24"/>
               </w:rPr>
             </w:pPr>
-            <w:r>
-              <w:rPr>
-                <w:rFonts w:ascii="Times New Roman" w:hAnsi="Times New Roman" w:cs="Times New Roman"/>
-                <w:sz w:val="24"/>
-                <w:szCs w:val="24"/>
-              </w:rPr>
-              <w:t>Optuna is a Python open-source framework for hyperparameter optimization that is simple to use, efficient, and has built-in parallelization support. It also offers built-in support for popular machine learning libraries, as well as automated early halting and distributed parallel optimization. It is a robust and adaptable library that can aid in the improvement of machine learning model performance.</w:t>
-            </w:r>
+          </w:p>
+        </w:tc>
+        <w:tc>
+          <w:tcPr>
+            <w:tcW w:w="6925" w:type="dxa"/>
+          </w:tcPr>
+          <w:p>
+            <w:pPr>
+              <w:spacing w:line="360" w:lineRule="auto"/>
+              <w:jc w:val="both"/>
+              <w:rPr>
+                <w:rFonts w:ascii="Times New Roman" w:hAnsi="Times New Roman" w:cs="Times New Roman"/>
+              </w:rPr>
+            </w:pPr>
           </w:p>
         </w:tc>
       </w:tr>
       <w:tr>
         <w:tc>
           <w:tcPr>
-            <w:tcW w:w="1615" w:type="dxa"/>
-            <w:shd w:val="clear" w:color="auto" w:fill="FFFFFF" w:themeFill="background1"/>
-          </w:tcPr>
-          <w:p>
-            <w:pPr>
-              <w:spacing w:line="360" w:lineRule="auto"/>
-              <w:rPr>
-                <w:rFonts w:ascii="Times New Roman" w:hAnsi="Times New Roman" w:cs="Times New Roman"/>
-                <w:sz w:val="24"/>
-                <w:szCs w:val="24"/>
-              </w:rPr>
-            </w:pPr>
-            <w:r>
-              <w:rPr>
-                <w:rFonts w:ascii="Times New Roman" w:hAnsi="Times New Roman" w:cs="Times New Roman"/>
-                <w:sz w:val="24"/>
-                <w:szCs w:val="24"/>
-              </w:rPr>
-              <w:t>PyTorch</w:t>
-            </w:r>
-          </w:p>
-        </w:tc>
-        <w:tc>
-          <w:tcPr>
-            <w:tcW w:w="7735" w:type="dxa"/>
+            <w:tcW w:w="2425" w:type="dxa"/>
           </w:tcPr>
           <w:p>
             <w:pPr>
@@ -4960,111 +4682,88 @@
               <w:jc w:val="both"/>
               <w:rPr>
                 <w:rFonts w:ascii="Times New Roman" w:hAnsi="Times New Roman" w:cs="Times New Roman"/>
-                <w:sz w:val="24"/>
-                <w:szCs w:val="24"/>
               </w:rPr>
             </w:pPr>
-            <w:r>
-              <w:rPr>
-                <w:rFonts w:ascii="Times New Roman" w:hAnsi="Times New Roman" w:cs="Times New Roman"/>
-                <w:sz w:val="24"/>
-                <w:szCs w:val="24"/>
-              </w:rPr>
-              <w:t>PyTorch is a Python open-source machine learning framework that is built on Torch and makes use of GPU capability. Because of its straightforward and easy-to-use API, vast selection of pre-built neural network layers and modules, powerful features such as dynamic computation graphs and automated differentiation, and strong community support, it's a solid choice for developing machine learning models. It is widely used in business and academia for machine learning model research and development.</w:t>
-            </w:r>
+          </w:p>
+        </w:tc>
+        <w:tc>
+          <w:tcPr>
+            <w:tcW w:w="6925" w:type="dxa"/>
+          </w:tcPr>
+          <w:p>
+            <w:pPr>
+              <w:spacing w:line="360" w:lineRule="auto"/>
+              <w:jc w:val="both"/>
+              <w:rPr>
+                <w:rFonts w:ascii="Times New Roman" w:hAnsi="Times New Roman" w:cs="Times New Roman"/>
+              </w:rPr>
+            </w:pPr>
           </w:p>
         </w:tc>
       </w:tr>
     </w:tbl>
     <w:p>
       <w:pPr>
-        <w:spacing w:before="240" w:line="360" w:lineRule="auto"/>
+        <w:spacing w:line="360" w:lineRule="auto"/>
         <w:jc w:val="both"/>
         <w:rPr>
           <w:rFonts w:ascii="Times New Roman" w:hAnsi="Times New Roman" w:cs="Times New Roman"/>
-          <w:sz w:val="24"/>
-          <w:szCs w:val="24"/>
-        </w:rPr>
+        </w:rPr>
+      </w:pPr>
+    </w:p>
+    <w:p>
+      <w:pPr>
+        <w:pStyle w:val="Heading1"/>
       </w:pPr>
       <w:r>
-        <w:rPr>
-          <w:rFonts w:ascii="Times New Roman" w:hAnsi="Times New Roman" w:cs="Times New Roman"/>
-          <w:sz w:val="24"/>
-          <w:szCs w:val="24"/>
-        </w:rPr>
-        <w:t>The data science core employs transformer models from Hugging Face, which have been fine-tuned with the datasets used in this research project. The purpose of retraining the model is to experiment with various hyperparameter changes.</w:t>
+        <w:lastRenderedPageBreak/>
+        <w:t>10.4 Use of Existing Skills</w:t>
+      </w:r>
+    </w:p>
+    <w:p/>
+    <w:p/>
+    <w:p/>
+    <w:p/>
+    <w:p>
+      <w:pPr>
+        <w:pStyle w:val="Heading1"/>
+      </w:pPr>
+      <w:r>
+        <w:t>10.5 Use of New Skills</w:t>
       </w:r>
     </w:p>
     <w:p>
       <w:pPr>
-        <w:pStyle w:val="Heading2"/>
-        <w:numPr>
-          <w:ilvl w:val="1"/>
-          <w:numId w:val="15"/>
-        </w:numPr>
         <w:spacing w:line="360" w:lineRule="auto"/>
-        <w:rPr>
-          <w:b/>
-        </w:rPr>
-      </w:pPr>
-      <w:bookmarkStart w:id="8" w:name="_Toc125462566"/>
-      <w:r>
-        <w:rPr>
-          <w:b/>
-        </w:rPr>
-        <w:t>Programming Language</w:t>
-      </w:r>
-      <w:bookmarkEnd w:id="8"/>
+        <w:jc w:val="both"/>
+        <w:rPr>
+          <w:rFonts w:ascii="Times New Roman" w:hAnsi="Times New Roman" w:cs="Times New Roman"/>
+        </w:rPr>
+      </w:pPr>
     </w:p>
     <w:p>
       <w:pPr>
-        <w:autoSpaceDE w:val="0"/>
-        <w:autoSpaceDN w:val="0"/>
-        <w:adjustRightInd w:val="0"/>
-        <w:spacing w:after="0" w:line="360" w:lineRule="auto"/>
+        <w:spacing w:line="360" w:lineRule="auto"/>
         <w:jc w:val="both"/>
         <w:rPr>
           <w:rFonts w:ascii="Times New Roman" w:hAnsi="Times New Roman" w:cs="Times New Roman"/>
-          <w:sz w:val="24"/>
-          <w:szCs w:val="24"/>
-        </w:rPr>
+        </w:rPr>
+      </w:pPr>
+    </w:p>
+    <w:p>
+      <w:pPr>
+        <w:pStyle w:val="Heading1"/>
       </w:pPr>
       <w:r>
-        <w:rPr>
-          <w:rFonts w:ascii="Times New Roman" w:hAnsi="Times New Roman" w:cs="Times New Roman"/>
-          <w:sz w:val="24"/>
-          <w:szCs w:val="24"/>
-        </w:rPr>
-        <w:t xml:space="preserve">In this study, we employed the programming language </w:t>
-      </w:r>
-      <w:r>
-        <w:rPr>
-          <w:rFonts w:ascii="Times New Roman" w:hAnsi="Times New Roman" w:cs="Times New Roman"/>
-          <w:b/>
-          <w:sz w:val="24"/>
-          <w:szCs w:val="24"/>
-        </w:rPr>
-        <w:t>Python</w:t>
-      </w:r>
-      <w:r>
-        <w:rPr>
-          <w:rFonts w:ascii="Times New Roman" w:hAnsi="Times New Roman" w:cs="Times New Roman"/>
-          <w:sz w:val="24"/>
-          <w:szCs w:val="24"/>
-        </w:rPr>
-        <w:t xml:space="preserve"> for the implementation of our Machine Learning models and Backend APIs. Python is a widely-used language known for its readability, simplicity and versatility, making it an ideal choice for our research project. This language has a broad range of use cases including web development, data analysis, scientific computing and machine learning. Additionally, Python has a large and active community, providing ample resources and support. Furthermore, the availability of various libraries and frameworks such as NumPy, pandas, and TensorFlow, made Python a powerful tool for our data science and machine learning tasks.</w:t>
+        <w:t>10.6 Achievement of Learning Outcomes (LOs)</w:t>
       </w:r>
     </w:p>
     <w:p>
       <w:pPr>
-        <w:autoSpaceDE w:val="0"/>
-        <w:autoSpaceDN w:val="0"/>
-        <w:adjustRightInd w:val="0"/>
-        <w:spacing w:after="0" w:line="360" w:lineRule="auto"/>
+        <w:spacing w:line="360" w:lineRule="auto"/>
         <w:jc w:val="both"/>
         <w:rPr>
           <w:rFonts w:ascii="Times New Roman" w:hAnsi="Times New Roman" w:cs="Times New Roman"/>
-          <w:b/>
         </w:rPr>
       </w:pPr>
     </w:p>
@@ -5074,2282 +4773,197 @@
         <w:jc w:val="both"/>
         <w:rPr>
           <w:rFonts w:ascii="Times New Roman" w:hAnsi="Times New Roman" w:cs="Times New Roman"/>
-          <w:sz w:val="24"/>
-          <w:szCs w:val="24"/>
-        </w:rPr>
+        </w:rPr>
+      </w:pPr>
+    </w:p>
+    <w:p>
+      <w:pPr>
+        <w:spacing w:line="360" w:lineRule="auto"/>
+        <w:jc w:val="both"/>
+        <w:rPr>
+          <w:rFonts w:ascii="Times New Roman" w:hAnsi="Times New Roman" w:cs="Times New Roman"/>
+        </w:rPr>
+      </w:pPr>
+    </w:p>
+    <w:p>
+      <w:pPr>
+        <w:pStyle w:val="Heading1"/>
+        <w:spacing w:line="360" w:lineRule="auto"/>
       </w:pPr>
       <w:r>
-        <w:rPr>
-          <w:rFonts w:ascii="Times New Roman" w:hAnsi="Times New Roman" w:cs="Times New Roman"/>
-          <w:b/>
-        </w:rPr>
-        <w:tab/>
-      </w:r>
-      <w:r>
-        <w:rPr>
-          <w:rFonts w:ascii="Times New Roman" w:hAnsi="Times New Roman" w:cs="Times New Roman"/>
-          <w:b/>
-          <w:sz w:val="24"/>
-          <w:szCs w:val="24"/>
-        </w:rPr>
-        <w:t>JavaScript</w:t>
-      </w:r>
-      <w:r>
-        <w:rPr>
-          <w:rFonts w:ascii="Times New Roman" w:hAnsi="Times New Roman" w:cs="Times New Roman"/>
-          <w:sz w:val="24"/>
-          <w:szCs w:val="24"/>
-        </w:rPr>
-        <w:t xml:space="preserve"> was chosen for the frontend development in order to display dynamic content and create a highly interactive and engaging user experience.</w:t>
+        <w:t>10.7 Problems and Challenges Faced</w:t>
       </w:r>
     </w:p>
     <w:p>
       <w:pPr>
-        <w:pStyle w:val="Heading2"/>
         <w:spacing w:line="360" w:lineRule="auto"/>
-        <w:rPr>
-          <w:rFonts w:cs="Times New Roman"/>
-          <w:b/>
-        </w:rPr>
-      </w:pPr>
-      <w:bookmarkStart w:id="9" w:name="_Toc125462567"/>
+        <w:jc w:val="center"/>
+        <w:rPr>
+          <w:rFonts w:ascii="Times New Roman" w:hAnsi="Times New Roman" w:cs="Times New Roman"/>
+          <w:sz w:val="24"/>
+        </w:rPr>
+      </w:pPr>
       <w:r>
         <w:rPr>
-          <w:rFonts w:cs="Times New Roman"/>
-          <w:b/>
-        </w:rPr>
-        <w:lastRenderedPageBreak/>
-        <w:t>2.5 Libraries Utilized</w:t>
+          <w:rFonts w:ascii="Times New Roman" w:hAnsi="Times New Roman" w:cs="Times New Roman"/>
+          <w:sz w:val="24"/>
+        </w:rPr>
+        <w:t>Table 10.2: Mitigations to Problems and Challenges Faced</w:t>
       </w:r>
-      <w:bookmarkEnd w:id="9"/>
     </w:p>
     <w:p>
       <w:pPr>
-        <w:jc w:val="center"/>
-        <w:rPr>
-          <w:rFonts w:ascii="Times New Roman" w:hAnsi="Times New Roman" w:cs="Times New Roman"/>
-          <w:sz w:val="24"/>
-          <w:szCs w:val="24"/>
-        </w:rPr>
+        <w:spacing w:line="360" w:lineRule="auto"/>
+        <w:jc w:val="both"/>
+        <w:rPr>
+          <w:rFonts w:ascii="Times New Roman" w:hAnsi="Times New Roman" w:cs="Times New Roman"/>
+        </w:rPr>
+      </w:pPr>
+    </w:p>
+    <w:p>
+      <w:pPr>
+        <w:spacing w:line="360" w:lineRule="auto"/>
+        <w:jc w:val="both"/>
+        <w:rPr>
+          <w:rFonts w:ascii="Times New Roman" w:hAnsi="Times New Roman" w:cs="Times New Roman"/>
+        </w:rPr>
+      </w:pPr>
+    </w:p>
+    <w:p>
+      <w:pPr>
+        <w:pStyle w:val="Heading1"/>
+      </w:pPr>
+    </w:p>
+    <w:p>
+      <w:pPr>
+        <w:pStyle w:val="Heading1"/>
       </w:pPr>
       <w:r>
-        <w:rPr>
-          <w:rFonts w:ascii="Times New Roman" w:hAnsi="Times New Roman" w:cs="Times New Roman"/>
-          <w:sz w:val="24"/>
-          <w:szCs w:val="24"/>
-        </w:rPr>
-        <w:t>Table 7.2: Libraries used with reasonings</w:t>
+        <w:t>10.8 Deviations</w:t>
       </w:r>
     </w:p>
-    <w:tbl>
-      <w:tblPr>
-        <w:tblStyle w:val="TableGrid"/>
-        <w:tblW w:w="0" w:type="auto"/>
-        <w:tblLook w:val="04A0" w:firstRow="1" w:lastRow="0" w:firstColumn="1" w:lastColumn="0" w:noHBand="0" w:noVBand="1"/>
-      </w:tblPr>
-      <w:tblGrid>
-        <w:gridCol w:w="1705"/>
-        <w:gridCol w:w="7645"/>
-      </w:tblGrid>
-      <w:tr>
-        <w:tc>
-          <w:tcPr>
-            <w:tcW w:w="1705" w:type="dxa"/>
-            <w:shd w:val="clear" w:color="auto" w:fill="F2F2F2" w:themeFill="background1" w:themeFillShade="F2"/>
-          </w:tcPr>
-          <w:p>
-            <w:pPr>
-              <w:spacing w:line="360" w:lineRule="auto"/>
-              <w:rPr>
-                <w:rFonts w:ascii="Times New Roman" w:hAnsi="Times New Roman" w:cs="Times New Roman"/>
-                <w:b/>
-                <w:sz w:val="24"/>
-                <w:szCs w:val="24"/>
-              </w:rPr>
-            </w:pPr>
-            <w:r>
-              <w:rPr>
-                <w:rFonts w:ascii="Times New Roman" w:hAnsi="Times New Roman" w:cs="Times New Roman"/>
-                <w:b/>
-                <w:sz w:val="24"/>
-                <w:szCs w:val="24"/>
-              </w:rPr>
-              <w:t>Library</w:t>
-            </w:r>
-          </w:p>
-        </w:tc>
-        <w:tc>
-          <w:tcPr>
-            <w:tcW w:w="7645" w:type="dxa"/>
-            <w:shd w:val="clear" w:color="auto" w:fill="F2F2F2" w:themeFill="background1" w:themeFillShade="F2"/>
-          </w:tcPr>
-          <w:p>
-            <w:pPr>
-              <w:spacing w:line="360" w:lineRule="auto"/>
-              <w:rPr>
-                <w:rFonts w:ascii="Times New Roman" w:hAnsi="Times New Roman" w:cs="Times New Roman"/>
-                <w:b/>
-                <w:sz w:val="24"/>
-                <w:szCs w:val="24"/>
-              </w:rPr>
-            </w:pPr>
-            <w:r>
-              <w:rPr>
-                <w:rFonts w:ascii="Times New Roman" w:hAnsi="Times New Roman" w:cs="Times New Roman"/>
-                <w:b/>
-                <w:sz w:val="24"/>
-                <w:szCs w:val="24"/>
-              </w:rPr>
-              <w:t>Reasoning</w:t>
-            </w:r>
-            <w:r>
-              <w:rPr>
-                <w:rFonts w:ascii="Times New Roman" w:hAnsi="Times New Roman" w:cs="Times New Roman"/>
-                <w:b/>
-                <w:sz w:val="24"/>
-                <w:szCs w:val="24"/>
-              </w:rPr>
-              <w:t xml:space="preserve"> for selection</w:t>
-            </w:r>
-          </w:p>
-        </w:tc>
-      </w:tr>
-      <w:tr>
-        <w:tc>
-          <w:tcPr>
-            <w:tcW w:w="1705" w:type="dxa"/>
-          </w:tcPr>
-          <w:p>
-            <w:pPr>
-              <w:spacing w:line="360" w:lineRule="auto"/>
-              <w:rPr>
-                <w:rFonts w:ascii="Times New Roman" w:hAnsi="Times New Roman" w:cs="Times New Roman"/>
-                <w:sz w:val="24"/>
-                <w:szCs w:val="24"/>
-              </w:rPr>
-            </w:pPr>
-            <w:r>
-              <w:rPr>
-                <w:rFonts w:ascii="Times New Roman" w:hAnsi="Times New Roman" w:cs="Times New Roman"/>
-                <w:sz w:val="24"/>
-                <w:szCs w:val="24"/>
-              </w:rPr>
-              <w:t>React</w:t>
-            </w:r>
-          </w:p>
-        </w:tc>
-        <w:tc>
-          <w:tcPr>
-            <w:tcW w:w="7645" w:type="dxa"/>
-          </w:tcPr>
-          <w:p>
-            <w:pPr>
-              <w:spacing w:line="360" w:lineRule="auto"/>
-              <w:jc w:val="both"/>
-              <w:rPr>
-                <w:rFonts w:ascii="Times New Roman" w:hAnsi="Times New Roman" w:cs="Times New Roman"/>
-                <w:sz w:val="24"/>
-                <w:szCs w:val="24"/>
-              </w:rPr>
-            </w:pPr>
-            <w:r>
-              <w:rPr>
-                <w:rFonts w:ascii="Times New Roman" w:hAnsi="Times New Roman" w:cs="Times New Roman"/>
-                <w:sz w:val="24"/>
-                <w:szCs w:val="24"/>
-              </w:rPr>
-              <w:t>Used</w:t>
-            </w:r>
-            <w:r>
-              <w:rPr>
-                <w:rFonts w:ascii="Times New Roman" w:hAnsi="Times New Roman" w:cs="Times New Roman"/>
-                <w:sz w:val="24"/>
-                <w:szCs w:val="24"/>
-              </w:rPr>
-              <w:t xml:space="preserve"> to build user interfaces for web applications using a declarative approach. </w:t>
-            </w:r>
-          </w:p>
-        </w:tc>
-      </w:tr>
-      <w:tr>
-        <w:tc>
-          <w:tcPr>
-            <w:tcW w:w="1705" w:type="dxa"/>
-          </w:tcPr>
-          <w:p>
-            <w:pPr>
-              <w:spacing w:line="360" w:lineRule="auto"/>
-              <w:rPr>
-                <w:rFonts w:ascii="Times New Roman" w:hAnsi="Times New Roman" w:cs="Times New Roman"/>
-                <w:sz w:val="24"/>
-                <w:szCs w:val="24"/>
-              </w:rPr>
-            </w:pPr>
-            <w:r>
-              <w:rPr>
-                <w:rFonts w:ascii="Times New Roman" w:hAnsi="Times New Roman" w:cs="Times New Roman"/>
-                <w:sz w:val="24"/>
-                <w:szCs w:val="24"/>
-              </w:rPr>
-              <w:t>Firebase</w:t>
-            </w:r>
-          </w:p>
-        </w:tc>
-        <w:tc>
-          <w:tcPr>
-            <w:tcW w:w="7645" w:type="dxa"/>
-          </w:tcPr>
-          <w:p>
-            <w:pPr>
-              <w:spacing w:line="360" w:lineRule="auto"/>
-              <w:jc w:val="both"/>
-              <w:rPr>
-                <w:rFonts w:ascii="Times New Roman" w:hAnsi="Times New Roman" w:cs="Times New Roman"/>
-                <w:sz w:val="24"/>
-                <w:szCs w:val="24"/>
-              </w:rPr>
-            </w:pPr>
-            <w:r>
-              <w:rPr>
-                <w:rFonts w:ascii="Times New Roman" w:hAnsi="Times New Roman" w:cs="Times New Roman"/>
-                <w:sz w:val="24"/>
-                <w:szCs w:val="24"/>
-              </w:rPr>
-              <w:t>Used</w:t>
-            </w:r>
-            <w:r>
-              <w:rPr>
-                <w:rFonts w:ascii="Times New Roman" w:hAnsi="Times New Roman" w:cs="Times New Roman"/>
-                <w:sz w:val="24"/>
-                <w:szCs w:val="24"/>
-              </w:rPr>
-              <w:t xml:space="preserve"> for providing backend services for mobile and web application development.</w:t>
-            </w:r>
-          </w:p>
-        </w:tc>
-      </w:tr>
-      <w:tr>
-        <w:tc>
-          <w:tcPr>
-            <w:tcW w:w="1705" w:type="dxa"/>
-          </w:tcPr>
-          <w:p>
-            <w:pPr>
-              <w:spacing w:line="360" w:lineRule="auto"/>
-              <w:rPr>
-                <w:rFonts w:ascii="Times New Roman" w:hAnsi="Times New Roman" w:cs="Times New Roman"/>
-                <w:sz w:val="24"/>
-                <w:szCs w:val="24"/>
-              </w:rPr>
-            </w:pPr>
-            <w:r>
-              <w:rPr>
-                <w:rFonts w:ascii="Times New Roman" w:hAnsi="Times New Roman" w:cs="Times New Roman"/>
-                <w:sz w:val="24"/>
-                <w:szCs w:val="24"/>
-              </w:rPr>
-              <w:t>TypeScript</w:t>
-            </w:r>
-          </w:p>
-        </w:tc>
-        <w:tc>
-          <w:tcPr>
-            <w:tcW w:w="7645" w:type="dxa"/>
-          </w:tcPr>
-          <w:p>
-            <w:pPr>
-              <w:spacing w:line="360" w:lineRule="auto"/>
-              <w:jc w:val="both"/>
-              <w:rPr>
-                <w:rFonts w:ascii="Times New Roman" w:hAnsi="Times New Roman" w:cs="Times New Roman"/>
-                <w:sz w:val="24"/>
-                <w:szCs w:val="24"/>
-              </w:rPr>
-            </w:pPr>
-            <w:r>
-              <w:rPr>
-                <w:rFonts w:ascii="Times New Roman" w:hAnsi="Times New Roman" w:cs="Times New Roman"/>
-                <w:sz w:val="24"/>
-                <w:szCs w:val="24"/>
-              </w:rPr>
-              <w:t>Used</w:t>
-            </w:r>
-            <w:r>
-              <w:rPr>
-                <w:rFonts w:ascii="Times New Roman" w:hAnsi="Times New Roman" w:cs="Times New Roman"/>
-                <w:sz w:val="24"/>
-                <w:szCs w:val="24"/>
-              </w:rPr>
-              <w:t xml:space="preserve"> to enhance JavaScript and make it appropriate for building large-scale applications by adding optional static typing and other features like class and interface.</w:t>
-            </w:r>
-          </w:p>
-        </w:tc>
-      </w:tr>
-      <w:tr>
-        <w:tc>
-          <w:tcPr>
-            <w:tcW w:w="1705" w:type="dxa"/>
-          </w:tcPr>
-          <w:p>
-            <w:pPr>
-              <w:spacing w:line="360" w:lineRule="auto"/>
-              <w:rPr>
-                <w:rFonts w:ascii="Times New Roman" w:hAnsi="Times New Roman" w:cs="Times New Roman"/>
-                <w:sz w:val="24"/>
-                <w:szCs w:val="24"/>
-              </w:rPr>
-            </w:pPr>
-            <w:r>
-              <w:rPr>
-                <w:rFonts w:ascii="Times New Roman" w:hAnsi="Times New Roman" w:cs="Times New Roman"/>
-                <w:sz w:val="24"/>
-                <w:szCs w:val="24"/>
-              </w:rPr>
-              <w:t>Axios</w:t>
-            </w:r>
-          </w:p>
-        </w:tc>
-        <w:tc>
-          <w:tcPr>
-            <w:tcW w:w="7645" w:type="dxa"/>
-          </w:tcPr>
-          <w:p>
-            <w:pPr>
-              <w:spacing w:line="360" w:lineRule="auto"/>
-              <w:jc w:val="both"/>
-              <w:rPr>
-                <w:rFonts w:ascii="Times New Roman" w:hAnsi="Times New Roman" w:cs="Times New Roman"/>
-                <w:sz w:val="24"/>
-                <w:szCs w:val="24"/>
-              </w:rPr>
-            </w:pPr>
-            <w:r>
-              <w:rPr>
-                <w:rFonts w:ascii="Times New Roman" w:hAnsi="Times New Roman" w:cs="Times New Roman"/>
-                <w:sz w:val="24"/>
-                <w:szCs w:val="24"/>
-              </w:rPr>
-              <w:t>Used</w:t>
-            </w:r>
-            <w:r>
-              <w:rPr>
-                <w:rFonts w:ascii="Times New Roman" w:hAnsi="Times New Roman" w:cs="Times New Roman"/>
-                <w:sz w:val="24"/>
-                <w:szCs w:val="24"/>
-              </w:rPr>
-              <w:t xml:space="preserve"> for </w:t>
-            </w:r>
-            <w:r>
-              <w:rPr>
-                <w:rFonts w:ascii="Times New Roman" w:hAnsi="Times New Roman" w:cs="Times New Roman"/>
-                <w:sz w:val="24"/>
-                <w:szCs w:val="24"/>
-              </w:rPr>
-              <w:t>handling</w:t>
-            </w:r>
-            <w:r>
-              <w:rPr>
-                <w:rFonts w:ascii="Times New Roman" w:hAnsi="Times New Roman" w:cs="Times New Roman"/>
-                <w:sz w:val="24"/>
-                <w:szCs w:val="24"/>
-              </w:rPr>
-              <w:t xml:space="preserve"> HTTP requests in JavaScript.</w:t>
-            </w:r>
-          </w:p>
-        </w:tc>
-      </w:tr>
-      <w:tr>
-        <w:tc>
-          <w:tcPr>
-            <w:tcW w:w="1705" w:type="dxa"/>
-          </w:tcPr>
-          <w:p>
-            <w:pPr>
-              <w:spacing w:line="360" w:lineRule="auto"/>
-              <w:rPr>
-                <w:rFonts w:ascii="Times New Roman" w:hAnsi="Times New Roman" w:cs="Times New Roman"/>
-                <w:sz w:val="24"/>
-                <w:szCs w:val="24"/>
-              </w:rPr>
-            </w:pPr>
-            <w:r>
-              <w:rPr>
-                <w:rFonts w:ascii="Times New Roman" w:hAnsi="Times New Roman" w:cs="Times New Roman"/>
-                <w:sz w:val="24"/>
-                <w:szCs w:val="24"/>
-              </w:rPr>
-              <w:t>Redux</w:t>
-            </w:r>
-          </w:p>
-        </w:tc>
-        <w:tc>
-          <w:tcPr>
-            <w:tcW w:w="7645" w:type="dxa"/>
-          </w:tcPr>
-          <w:p>
-            <w:pPr>
-              <w:spacing w:line="360" w:lineRule="auto"/>
-              <w:jc w:val="both"/>
-              <w:rPr>
-                <w:rFonts w:ascii="Times New Roman" w:hAnsi="Times New Roman" w:cs="Times New Roman"/>
-                <w:sz w:val="24"/>
-                <w:szCs w:val="24"/>
-              </w:rPr>
-            </w:pPr>
-            <w:r>
-              <w:rPr>
-                <w:rFonts w:ascii="Times New Roman" w:hAnsi="Times New Roman" w:cs="Times New Roman"/>
-                <w:sz w:val="24"/>
-                <w:szCs w:val="24"/>
-              </w:rPr>
-              <w:t>Used</w:t>
-            </w:r>
-            <w:r>
-              <w:rPr>
-                <w:rFonts w:ascii="Times New Roman" w:hAnsi="Times New Roman" w:cs="Times New Roman"/>
-                <w:sz w:val="24"/>
-                <w:szCs w:val="24"/>
-              </w:rPr>
-              <w:t xml:space="preserve"> to control the state of JavaScript applications in a predictable manner by the use of actions, reducers, and a central store.</w:t>
-            </w:r>
-          </w:p>
-        </w:tc>
-      </w:tr>
-      <w:tr>
-        <w:tc>
-          <w:tcPr>
-            <w:tcW w:w="1705" w:type="dxa"/>
-          </w:tcPr>
-          <w:p>
-            <w:pPr>
-              <w:spacing w:line="360" w:lineRule="auto"/>
-              <w:rPr>
-                <w:rFonts w:ascii="Times New Roman" w:hAnsi="Times New Roman" w:cs="Times New Roman"/>
-                <w:sz w:val="24"/>
-                <w:szCs w:val="24"/>
-              </w:rPr>
-            </w:pPr>
-            <w:r>
-              <w:rPr>
-                <w:rFonts w:ascii="Times New Roman" w:hAnsi="Times New Roman" w:cs="Times New Roman"/>
-                <w:sz w:val="24"/>
-                <w:szCs w:val="24"/>
-              </w:rPr>
-              <w:t>Optuna</w:t>
-            </w:r>
-          </w:p>
-        </w:tc>
-        <w:tc>
-          <w:tcPr>
-            <w:tcW w:w="7645" w:type="dxa"/>
-          </w:tcPr>
-          <w:p>
-            <w:pPr>
-              <w:spacing w:line="360" w:lineRule="auto"/>
-              <w:jc w:val="both"/>
-              <w:rPr>
-                <w:rFonts w:ascii="Times New Roman" w:hAnsi="Times New Roman" w:cs="Times New Roman"/>
-                <w:sz w:val="24"/>
-                <w:szCs w:val="24"/>
-              </w:rPr>
-            </w:pPr>
-            <w:r>
-              <w:rPr>
-                <w:rFonts w:ascii="Times New Roman" w:hAnsi="Times New Roman" w:cs="Times New Roman"/>
-                <w:sz w:val="24"/>
-                <w:szCs w:val="24"/>
-              </w:rPr>
-              <w:t>Used</w:t>
-            </w:r>
-            <w:r>
-              <w:rPr>
-                <w:rFonts w:ascii="Times New Roman" w:hAnsi="Times New Roman" w:cs="Times New Roman"/>
-                <w:sz w:val="24"/>
-                <w:szCs w:val="24"/>
-              </w:rPr>
-              <w:t xml:space="preserve"> for performing hyperparameter optimization, and it is used to find the best set of hyperparameters for machine learning models.</w:t>
-            </w:r>
-          </w:p>
-        </w:tc>
-      </w:tr>
-      <w:tr>
-        <w:tc>
-          <w:tcPr>
-            <w:tcW w:w="1705" w:type="dxa"/>
-          </w:tcPr>
-          <w:p>
-            <w:pPr>
-              <w:spacing w:line="360" w:lineRule="auto"/>
-              <w:rPr>
-                <w:rFonts w:ascii="Times New Roman" w:hAnsi="Times New Roman" w:cs="Times New Roman"/>
-                <w:sz w:val="24"/>
-                <w:szCs w:val="24"/>
-              </w:rPr>
-            </w:pPr>
-            <w:r>
-              <w:rPr>
-                <w:rFonts w:ascii="Times New Roman" w:hAnsi="Times New Roman" w:cs="Times New Roman"/>
-                <w:sz w:val="24"/>
-                <w:szCs w:val="24"/>
-              </w:rPr>
-              <w:t>Torch</w:t>
-            </w:r>
-          </w:p>
-        </w:tc>
-        <w:tc>
-          <w:tcPr>
-            <w:tcW w:w="7645" w:type="dxa"/>
-          </w:tcPr>
-          <w:p>
-            <w:pPr>
-              <w:spacing w:line="360" w:lineRule="auto"/>
-              <w:jc w:val="both"/>
-              <w:rPr>
-                <w:rFonts w:ascii="Times New Roman" w:hAnsi="Times New Roman" w:cs="Times New Roman"/>
-                <w:sz w:val="24"/>
-                <w:szCs w:val="24"/>
-              </w:rPr>
-            </w:pPr>
-            <w:r>
-              <w:rPr>
-                <w:rFonts w:ascii="Times New Roman" w:hAnsi="Times New Roman" w:cs="Times New Roman"/>
-                <w:sz w:val="24"/>
-                <w:szCs w:val="24"/>
-              </w:rPr>
-              <w:t>a library for machine learning and deep learning that provides a powerful set of tools for building and training neural networks, particularly in computer vision and natural language processing tasks.</w:t>
-            </w:r>
-          </w:p>
-        </w:tc>
-      </w:tr>
-      <w:tr>
-        <w:tc>
-          <w:tcPr>
-            <w:tcW w:w="1705" w:type="dxa"/>
-          </w:tcPr>
-          <w:p>
-            <w:pPr>
-              <w:spacing w:line="360" w:lineRule="auto"/>
-              <w:rPr>
-                <w:rFonts w:ascii="Times New Roman" w:hAnsi="Times New Roman" w:cs="Times New Roman"/>
-                <w:sz w:val="24"/>
-                <w:szCs w:val="24"/>
-              </w:rPr>
-            </w:pPr>
-            <w:r>
-              <w:rPr>
-                <w:rFonts w:ascii="Times New Roman" w:hAnsi="Times New Roman" w:cs="Times New Roman"/>
-                <w:sz w:val="24"/>
-                <w:szCs w:val="24"/>
-              </w:rPr>
-              <w:t>Hugging face Transformers</w:t>
-            </w:r>
-          </w:p>
-        </w:tc>
-        <w:tc>
-          <w:tcPr>
-            <w:tcW w:w="7645" w:type="dxa"/>
-          </w:tcPr>
-          <w:p>
-            <w:pPr>
-              <w:spacing w:line="360" w:lineRule="auto"/>
-              <w:jc w:val="both"/>
-              <w:rPr>
-                <w:rFonts w:ascii="Times New Roman" w:hAnsi="Times New Roman" w:cs="Times New Roman"/>
-                <w:sz w:val="24"/>
-                <w:szCs w:val="24"/>
-              </w:rPr>
-            </w:pPr>
-            <w:r>
-              <w:rPr>
-                <w:rFonts w:ascii="Times New Roman" w:hAnsi="Times New Roman" w:cs="Times New Roman"/>
-                <w:sz w:val="24"/>
-                <w:szCs w:val="24"/>
-              </w:rPr>
-              <w:t>Hugging Face transformers library is a state-of-the-art natural language processing library that provides pre-trained transformer models and tools for fine-tuning them on specific tasks.</w:t>
-            </w:r>
-          </w:p>
-        </w:tc>
-      </w:tr>
-      <w:tr>
-        <w:tc>
-          <w:tcPr>
-            <w:tcW w:w="1705" w:type="dxa"/>
-          </w:tcPr>
-          <w:p>
-            <w:pPr>
-              <w:spacing w:line="360" w:lineRule="auto"/>
-              <w:rPr>
-                <w:rFonts w:ascii="Times New Roman" w:hAnsi="Times New Roman" w:cs="Times New Roman"/>
-                <w:sz w:val="24"/>
-                <w:szCs w:val="24"/>
-              </w:rPr>
-            </w:pPr>
-            <w:r>
-              <w:rPr>
-                <w:rFonts w:ascii="Times New Roman" w:hAnsi="Times New Roman" w:cs="Times New Roman"/>
-                <w:sz w:val="24"/>
-                <w:szCs w:val="24"/>
-              </w:rPr>
-              <w:t>NLTK</w:t>
-            </w:r>
-          </w:p>
-        </w:tc>
-        <w:tc>
-          <w:tcPr>
-            <w:tcW w:w="7645" w:type="dxa"/>
-          </w:tcPr>
-          <w:p>
-            <w:pPr>
-              <w:spacing w:line="360" w:lineRule="auto"/>
-              <w:jc w:val="both"/>
-              <w:rPr>
-                <w:rFonts w:ascii="Times New Roman" w:hAnsi="Times New Roman" w:cs="Times New Roman"/>
-                <w:sz w:val="24"/>
-                <w:szCs w:val="24"/>
-              </w:rPr>
-            </w:pPr>
-            <w:r>
-              <w:rPr>
-                <w:rFonts w:ascii="Times New Roman" w:hAnsi="Times New Roman" w:cs="Times New Roman"/>
-                <w:sz w:val="24"/>
-                <w:szCs w:val="24"/>
-              </w:rPr>
-              <w:t>NLTK is a library for natural language processing that provides tools for tasks such as tokenization, stemming, and part-of-speech tagging, as well as a wide range of corpora and resources for training and evaluating language models.</w:t>
-            </w:r>
-          </w:p>
-        </w:tc>
-      </w:tr>
-      <w:tr>
-        <w:tc>
-          <w:tcPr>
-            <w:tcW w:w="1705" w:type="dxa"/>
-          </w:tcPr>
-          <w:p>
-            <w:pPr>
-              <w:spacing w:line="360" w:lineRule="auto"/>
-              <w:rPr>
-                <w:rFonts w:ascii="Times New Roman" w:hAnsi="Times New Roman" w:cs="Times New Roman"/>
-                <w:sz w:val="24"/>
-                <w:szCs w:val="24"/>
-              </w:rPr>
-            </w:pPr>
-            <w:r>
-              <w:rPr>
-                <w:rFonts w:ascii="Times New Roman" w:hAnsi="Times New Roman" w:cs="Times New Roman"/>
-                <w:sz w:val="24"/>
-                <w:szCs w:val="24"/>
-              </w:rPr>
-              <w:t xml:space="preserve">Rouge </w:t>
-            </w:r>
-          </w:p>
-        </w:tc>
-        <w:tc>
-          <w:tcPr>
-            <w:tcW w:w="7645" w:type="dxa"/>
-          </w:tcPr>
-          <w:p>
-            <w:pPr>
-              <w:spacing w:line="360" w:lineRule="auto"/>
-              <w:jc w:val="both"/>
-              <w:rPr>
-                <w:rFonts w:ascii="Times New Roman" w:hAnsi="Times New Roman" w:cs="Times New Roman"/>
-                <w:sz w:val="24"/>
-                <w:szCs w:val="24"/>
-              </w:rPr>
-            </w:pPr>
-            <w:r>
-              <w:rPr>
-                <w:rFonts w:ascii="Times New Roman" w:hAnsi="Times New Roman" w:cs="Times New Roman"/>
-                <w:sz w:val="24"/>
-                <w:szCs w:val="24"/>
-              </w:rPr>
-              <w:t>A</w:t>
-            </w:r>
-            <w:r>
-              <w:rPr>
-                <w:rFonts w:ascii="Times New Roman" w:hAnsi="Times New Roman" w:cs="Times New Roman"/>
-                <w:sz w:val="24"/>
-                <w:szCs w:val="24"/>
-              </w:rPr>
-              <w:t xml:space="preserve"> library for evaluating the quality of text summaries, it is used to compare an automatically generated summary or a peer summary to one or multiple reference summaries.</w:t>
-            </w:r>
-          </w:p>
-        </w:tc>
-      </w:tr>
-      <w:tr>
-        <w:tc>
-          <w:tcPr>
-            <w:tcW w:w="1705" w:type="dxa"/>
-          </w:tcPr>
-          <w:p>
-            <w:pPr>
-              <w:spacing w:line="360" w:lineRule="auto"/>
-              <w:rPr>
-                <w:rFonts w:ascii="Times New Roman" w:hAnsi="Times New Roman" w:cs="Times New Roman"/>
-                <w:sz w:val="24"/>
-                <w:szCs w:val="24"/>
-              </w:rPr>
-            </w:pPr>
-            <w:r>
-              <w:rPr>
-                <w:rFonts w:ascii="Times New Roman" w:hAnsi="Times New Roman" w:cs="Times New Roman"/>
-                <w:sz w:val="24"/>
-                <w:szCs w:val="24"/>
-              </w:rPr>
-              <w:t>Pandas</w:t>
-            </w:r>
-          </w:p>
-        </w:tc>
-        <w:tc>
-          <w:tcPr>
-            <w:tcW w:w="7645" w:type="dxa"/>
-          </w:tcPr>
-          <w:p>
-            <w:pPr>
-              <w:spacing w:line="360" w:lineRule="auto"/>
-              <w:jc w:val="both"/>
-              <w:rPr>
-                <w:rFonts w:ascii="Times New Roman" w:hAnsi="Times New Roman" w:cs="Times New Roman"/>
-                <w:sz w:val="24"/>
-                <w:szCs w:val="24"/>
-              </w:rPr>
-            </w:pPr>
-            <w:r>
-              <w:rPr>
-                <w:rFonts w:ascii="Times New Roman" w:hAnsi="Times New Roman" w:cs="Times New Roman"/>
-                <w:sz w:val="24"/>
-                <w:szCs w:val="24"/>
-              </w:rPr>
-              <w:t xml:space="preserve">Pandas is a library for data manipulation and analysis, it provides data structures and data analysis tools for handling and manipulating numerical </w:t>
-            </w:r>
-            <w:r>
-              <w:rPr>
-                <w:rFonts w:ascii="Times New Roman" w:hAnsi="Times New Roman" w:cs="Times New Roman"/>
-                <w:sz w:val="24"/>
-                <w:szCs w:val="24"/>
-              </w:rPr>
-              <w:lastRenderedPageBreak/>
-              <w:t>tables and time series data, it is widely used for data preprocessing and data cleaning tasks in data science.</w:t>
-            </w:r>
-          </w:p>
-        </w:tc>
-      </w:tr>
-      <w:tr>
-        <w:tc>
-          <w:tcPr>
-            <w:tcW w:w="1705" w:type="dxa"/>
-          </w:tcPr>
-          <w:p>
-            <w:pPr>
-              <w:spacing w:line="360" w:lineRule="auto"/>
-              <w:rPr>
-                <w:rFonts w:ascii="Times New Roman" w:hAnsi="Times New Roman" w:cs="Times New Roman"/>
-                <w:sz w:val="24"/>
-                <w:szCs w:val="24"/>
-              </w:rPr>
-            </w:pPr>
-            <w:r>
-              <w:rPr>
-                <w:rFonts w:ascii="Times New Roman" w:hAnsi="Times New Roman" w:cs="Times New Roman"/>
-                <w:sz w:val="24"/>
-                <w:szCs w:val="24"/>
-              </w:rPr>
-              <w:lastRenderedPageBreak/>
-              <w:t>NumPy</w:t>
-            </w:r>
-          </w:p>
-        </w:tc>
-        <w:tc>
-          <w:tcPr>
-            <w:tcW w:w="7645" w:type="dxa"/>
-          </w:tcPr>
-          <w:p>
-            <w:pPr>
-              <w:spacing w:line="360" w:lineRule="auto"/>
-              <w:jc w:val="both"/>
-              <w:rPr>
-                <w:rFonts w:ascii="Times New Roman" w:hAnsi="Times New Roman" w:cs="Times New Roman"/>
-                <w:sz w:val="24"/>
-                <w:szCs w:val="24"/>
-              </w:rPr>
-            </w:pPr>
-            <w:r>
-              <w:rPr>
-                <w:rFonts w:ascii="Times New Roman" w:hAnsi="Times New Roman" w:cs="Times New Roman"/>
-                <w:sz w:val="24"/>
-                <w:szCs w:val="24"/>
-              </w:rPr>
-              <w:t>NumPy is a library for scientific computing with Python, it provides support for large, multi-dimensional arrays and matrices of numerical data, as well as a large collection of mathematical functions to operate on these arrays</w:t>
-            </w:r>
-          </w:p>
-        </w:tc>
-      </w:tr>
-      <w:tr>
-        <w:tc>
-          <w:tcPr>
-            <w:tcW w:w="1705" w:type="dxa"/>
-          </w:tcPr>
-          <w:p>
-            <w:pPr>
-              <w:spacing w:line="360" w:lineRule="auto"/>
-              <w:rPr>
-                <w:rFonts w:ascii="Times New Roman" w:hAnsi="Times New Roman" w:cs="Times New Roman"/>
-                <w:sz w:val="24"/>
-                <w:szCs w:val="24"/>
-              </w:rPr>
-            </w:pPr>
-            <w:r>
-              <w:rPr>
-                <w:rFonts w:ascii="Times New Roman" w:hAnsi="Times New Roman" w:cs="Times New Roman"/>
-                <w:sz w:val="24"/>
-                <w:szCs w:val="24"/>
-              </w:rPr>
-              <w:t>Matplotlib &amp; Seaborn</w:t>
-            </w:r>
-          </w:p>
-        </w:tc>
-        <w:tc>
-          <w:tcPr>
-            <w:tcW w:w="7645" w:type="dxa"/>
-          </w:tcPr>
-          <w:p>
-            <w:pPr>
-              <w:spacing w:line="360" w:lineRule="auto"/>
-              <w:jc w:val="both"/>
-              <w:rPr>
-                <w:rFonts w:ascii="Times New Roman" w:hAnsi="Times New Roman" w:cs="Times New Roman"/>
-                <w:sz w:val="24"/>
-                <w:szCs w:val="24"/>
-              </w:rPr>
-            </w:pPr>
-            <w:r>
-              <w:rPr>
-                <w:rFonts w:ascii="Times New Roman" w:hAnsi="Times New Roman" w:cs="Times New Roman"/>
-                <w:sz w:val="24"/>
-                <w:szCs w:val="24"/>
-              </w:rPr>
-              <w:t>Used</w:t>
-            </w:r>
-            <w:r>
-              <w:rPr>
-                <w:rFonts w:ascii="Times New Roman" w:hAnsi="Times New Roman" w:cs="Times New Roman"/>
-                <w:sz w:val="24"/>
-                <w:szCs w:val="24"/>
-              </w:rPr>
-              <w:t xml:space="preserve"> for creating static, animated, and interactive visualizations in Python</w:t>
-            </w:r>
-          </w:p>
-        </w:tc>
-      </w:tr>
-      <w:tr>
-        <w:tc>
-          <w:tcPr>
-            <w:tcW w:w="1705" w:type="dxa"/>
-          </w:tcPr>
-          <w:p>
-            <w:pPr>
-              <w:spacing w:line="360" w:lineRule="auto"/>
-              <w:rPr>
-                <w:rFonts w:ascii="Times New Roman" w:hAnsi="Times New Roman" w:cs="Times New Roman"/>
-                <w:sz w:val="24"/>
-                <w:szCs w:val="24"/>
-              </w:rPr>
-            </w:pPr>
-            <w:r>
-              <w:rPr>
-                <w:rFonts w:ascii="Times New Roman" w:hAnsi="Times New Roman" w:cs="Times New Roman"/>
-                <w:sz w:val="24"/>
-                <w:szCs w:val="24"/>
-              </w:rPr>
-              <w:t>Gramformer</w:t>
-            </w:r>
-          </w:p>
-        </w:tc>
-        <w:tc>
-          <w:tcPr>
-            <w:tcW w:w="7645" w:type="dxa"/>
-          </w:tcPr>
-          <w:p>
-            <w:pPr>
-              <w:spacing w:line="360" w:lineRule="auto"/>
-              <w:jc w:val="both"/>
-              <w:rPr>
-                <w:rFonts w:ascii="Times New Roman" w:hAnsi="Times New Roman" w:cs="Times New Roman"/>
-                <w:sz w:val="24"/>
-                <w:szCs w:val="24"/>
-              </w:rPr>
-            </w:pPr>
-            <w:r>
-              <w:rPr>
-                <w:rFonts w:ascii="Times New Roman" w:hAnsi="Times New Roman" w:cs="Times New Roman"/>
-                <w:sz w:val="24"/>
-                <w:szCs w:val="24"/>
-              </w:rPr>
-              <w:t xml:space="preserve">Used </w:t>
-            </w:r>
-            <w:r>
-              <w:rPr>
-                <w:rFonts w:ascii="Times New Roman" w:hAnsi="Times New Roman" w:cs="Times New Roman"/>
-                <w:sz w:val="24"/>
-                <w:szCs w:val="24"/>
-              </w:rPr>
-              <w:t>for generating text using GPT-3 model, it's developed by Hugging Face. It provides an easy to use API that allows developers to fine-tune GPT-3 models on their own data and use them for text generation, it supports for various tasks such as text completion, text generation, and text classification.</w:t>
-            </w:r>
-          </w:p>
-        </w:tc>
-      </w:tr>
-      <w:tr>
-        <w:tc>
-          <w:tcPr>
-            <w:tcW w:w="1705" w:type="dxa"/>
-          </w:tcPr>
-          <w:p>
-            <w:pPr>
-              <w:spacing w:line="360" w:lineRule="auto"/>
-              <w:rPr>
-                <w:rFonts w:ascii="Times New Roman" w:hAnsi="Times New Roman" w:cs="Times New Roman"/>
-                <w:sz w:val="24"/>
-                <w:szCs w:val="24"/>
-              </w:rPr>
-            </w:pPr>
-            <w:r>
-              <w:rPr>
-                <w:rFonts w:ascii="Times New Roman" w:hAnsi="Times New Roman" w:cs="Times New Roman"/>
-                <w:sz w:val="24"/>
-                <w:szCs w:val="24"/>
-              </w:rPr>
-              <w:t>Flask</w:t>
-            </w:r>
-          </w:p>
-        </w:tc>
-        <w:tc>
-          <w:tcPr>
-            <w:tcW w:w="7645" w:type="dxa"/>
-          </w:tcPr>
-          <w:p>
-            <w:pPr>
-              <w:spacing w:line="360" w:lineRule="auto"/>
-              <w:jc w:val="both"/>
-              <w:rPr>
-                <w:rFonts w:ascii="Times New Roman" w:hAnsi="Times New Roman" w:cs="Times New Roman"/>
-                <w:sz w:val="24"/>
-                <w:szCs w:val="24"/>
-              </w:rPr>
-            </w:pPr>
-            <w:r>
-              <w:rPr>
-                <w:rFonts w:ascii="Times New Roman" w:hAnsi="Times New Roman" w:cs="Times New Roman"/>
-                <w:sz w:val="24"/>
-                <w:szCs w:val="24"/>
-              </w:rPr>
-              <w:t xml:space="preserve">Used for creating web APIs using Python to communicate with the transformer model and handling HTTP requests. </w:t>
-            </w:r>
-          </w:p>
-        </w:tc>
-      </w:tr>
-    </w:tbl>
     <w:p>
       <w:pPr>
-        <w:rPr>
-          <w:rFonts w:ascii="Times New Roman" w:hAnsi="Times New Roman" w:cs="Times New Roman"/>
-          <w:sz w:val="24"/>
-          <w:szCs w:val="24"/>
+        <w:spacing w:line="360" w:lineRule="auto"/>
+        <w:jc w:val="both"/>
+        <w:rPr>
+          <w:rFonts w:ascii="Times New Roman" w:hAnsi="Times New Roman" w:cs="Times New Roman"/>
         </w:rPr>
       </w:pPr>
     </w:p>
     <w:p>
       <w:pPr>
-        <w:rPr>
-          <w:b/>
+        <w:spacing w:line="360" w:lineRule="auto"/>
+        <w:jc w:val="both"/>
+        <w:rPr>
+          <w:rFonts w:ascii="Times New Roman" w:hAnsi="Times New Roman" w:cs="Times New Roman"/>
         </w:rPr>
       </w:pPr>
     </w:p>
     <w:p>
       <w:pPr>
-        <w:pStyle w:val="Heading2"/>
         <w:spacing w:line="360" w:lineRule="auto"/>
-        <w:rPr>
-          <w:b/>
-        </w:rPr>
-      </w:pPr>
-      <w:bookmarkStart w:id="10" w:name="_Toc125462568"/>
-      <w:r>
-        <w:rPr>
-          <w:b/>
-        </w:rPr>
-        <w:t>2.6 IDE’s Utilized</w:t>
-      </w:r>
-      <w:bookmarkEnd w:id="10"/>
+        <w:jc w:val="both"/>
+        <w:rPr>
+          <w:rFonts w:ascii="Times New Roman" w:hAnsi="Times New Roman" w:cs="Times New Roman"/>
+        </w:rPr>
+      </w:pPr>
     </w:p>
     <w:p>
       <w:pPr>
-        <w:jc w:val="center"/>
-        <w:rPr>
-          <w:rFonts w:ascii="Times New Roman" w:hAnsi="Times New Roman" w:cs="Times New Roman"/>
-          <w:sz w:val="24"/>
-          <w:szCs w:val="24"/>
-        </w:rPr>
-      </w:pPr>
-      <w:r>
-        <w:rPr>
-          <w:rFonts w:ascii="Times New Roman" w:hAnsi="Times New Roman" w:cs="Times New Roman"/>
-          <w:sz w:val="24"/>
-          <w:szCs w:val="24"/>
-        </w:rPr>
-        <w:t>Table</w:t>
-      </w:r>
-      <w:r>
-        <w:rPr>
-          <w:rFonts w:ascii="Times New Roman" w:hAnsi="Times New Roman" w:cs="Times New Roman"/>
-          <w:sz w:val="24"/>
-          <w:szCs w:val="24"/>
-        </w:rPr>
-        <w:t xml:space="preserve"> 7.3: IDEs </w:t>
-      </w:r>
-      <w:r>
-        <w:rPr>
-          <w:rFonts w:ascii="Times New Roman" w:hAnsi="Times New Roman" w:cs="Times New Roman"/>
-          <w:sz w:val="24"/>
-          <w:szCs w:val="24"/>
-        </w:rPr>
-        <w:t>Utilized with justification for choices</w:t>
-      </w:r>
-    </w:p>
-    <w:tbl>
-      <w:tblPr>
-        <w:tblStyle w:val="TableGrid"/>
-        <w:tblW w:w="0" w:type="auto"/>
-        <w:tblLook w:val="04A0" w:firstRow="1" w:lastRow="0" w:firstColumn="1" w:lastColumn="0" w:noHBand="0" w:noVBand="1"/>
-      </w:tblPr>
-      <w:tblGrid>
-        <w:gridCol w:w="1975"/>
-        <w:gridCol w:w="7375"/>
-      </w:tblGrid>
-      <w:tr>
-        <w:tc>
-          <w:tcPr>
-            <w:tcW w:w="1975" w:type="dxa"/>
-          </w:tcPr>
-          <w:p>
-            <w:pPr>
-              <w:spacing w:line="360" w:lineRule="auto"/>
-              <w:rPr>
-                <w:rFonts w:ascii="Times New Roman" w:hAnsi="Times New Roman" w:cs="Times New Roman"/>
-                <w:b/>
-                <w:sz w:val="24"/>
-                <w:szCs w:val="24"/>
-              </w:rPr>
-            </w:pPr>
-            <w:r>
-              <w:rPr>
-                <w:rFonts w:ascii="Times New Roman" w:hAnsi="Times New Roman" w:cs="Times New Roman"/>
-                <w:b/>
-                <w:sz w:val="24"/>
-                <w:szCs w:val="24"/>
-              </w:rPr>
-              <w:t>IDE</w:t>
-            </w:r>
-          </w:p>
-        </w:tc>
-        <w:tc>
-          <w:tcPr>
-            <w:tcW w:w="7375" w:type="dxa"/>
-          </w:tcPr>
-          <w:p>
-            <w:pPr>
-              <w:spacing w:line="360" w:lineRule="auto"/>
-              <w:rPr>
-                <w:rFonts w:ascii="Times New Roman" w:hAnsi="Times New Roman" w:cs="Times New Roman"/>
-                <w:b/>
-                <w:sz w:val="24"/>
-                <w:szCs w:val="24"/>
-              </w:rPr>
-            </w:pPr>
-            <w:r>
-              <w:rPr>
-                <w:rFonts w:ascii="Times New Roman" w:hAnsi="Times New Roman" w:cs="Times New Roman"/>
-                <w:b/>
-                <w:sz w:val="24"/>
-                <w:szCs w:val="24"/>
-              </w:rPr>
-              <w:t>Justification for selection</w:t>
-            </w:r>
-          </w:p>
-        </w:tc>
-      </w:tr>
-      <w:tr>
-        <w:tc>
-          <w:tcPr>
-            <w:tcW w:w="1975" w:type="dxa"/>
-          </w:tcPr>
-          <w:p>
-            <w:pPr>
-              <w:spacing w:line="360" w:lineRule="auto"/>
-              <w:rPr>
-                <w:rFonts w:ascii="Times New Roman" w:hAnsi="Times New Roman" w:cs="Times New Roman"/>
-                <w:sz w:val="24"/>
-                <w:szCs w:val="24"/>
-              </w:rPr>
-            </w:pPr>
-            <w:r>
-              <w:rPr>
-                <w:rFonts w:ascii="Times New Roman" w:hAnsi="Times New Roman" w:cs="Times New Roman"/>
-                <w:sz w:val="24"/>
-                <w:szCs w:val="24"/>
-              </w:rPr>
-              <w:t>VSCode</w:t>
-            </w:r>
-          </w:p>
-        </w:tc>
-        <w:tc>
-          <w:tcPr>
-            <w:tcW w:w="7375" w:type="dxa"/>
-          </w:tcPr>
-          <w:p>
-            <w:pPr>
-              <w:spacing w:line="360" w:lineRule="auto"/>
-              <w:jc w:val="both"/>
-              <w:rPr>
-                <w:rFonts w:ascii="Times New Roman" w:hAnsi="Times New Roman" w:cs="Times New Roman"/>
-                <w:sz w:val="24"/>
-                <w:szCs w:val="24"/>
-              </w:rPr>
-            </w:pPr>
-            <w:r>
-              <w:rPr>
-                <w:rFonts w:ascii="Times New Roman" w:hAnsi="Times New Roman" w:cs="Times New Roman"/>
-                <w:sz w:val="24"/>
-                <w:szCs w:val="24"/>
-              </w:rPr>
-              <w:t>Best</w:t>
-            </w:r>
-            <w:r>
-              <w:rPr>
-                <w:rFonts w:ascii="Times New Roman" w:hAnsi="Times New Roman" w:cs="Times New Roman"/>
-                <w:sz w:val="24"/>
-                <w:szCs w:val="24"/>
-              </w:rPr>
-              <w:t xml:space="preserve"> known for its adaptability, usefulness, and performance</w:t>
-            </w:r>
-            <w:r>
-              <w:rPr>
-                <w:rFonts w:ascii="Times New Roman" w:hAnsi="Times New Roman" w:cs="Times New Roman"/>
-                <w:sz w:val="24"/>
-                <w:szCs w:val="24"/>
-              </w:rPr>
-              <w:t xml:space="preserve">, </w:t>
-            </w:r>
-            <w:r>
-              <w:rPr>
-                <w:rFonts w:ascii="Times New Roman" w:hAnsi="Times New Roman" w:cs="Times New Roman"/>
-                <w:sz w:val="24"/>
-                <w:szCs w:val="24"/>
-              </w:rPr>
-              <w:t>it offers a wide range of capabilities, such as debugging, Git integration, syntax highlighting, and extensions to personalize the environment.</w:t>
-            </w:r>
-          </w:p>
-        </w:tc>
-      </w:tr>
-      <w:tr>
-        <w:tc>
-          <w:tcPr>
-            <w:tcW w:w="1975" w:type="dxa"/>
-          </w:tcPr>
-          <w:p>
-            <w:pPr>
-              <w:spacing w:line="360" w:lineRule="auto"/>
-              <w:rPr>
-                <w:rFonts w:ascii="Times New Roman" w:hAnsi="Times New Roman" w:cs="Times New Roman"/>
-                <w:sz w:val="24"/>
-                <w:szCs w:val="24"/>
-              </w:rPr>
-            </w:pPr>
-            <w:r>
-              <w:rPr>
-                <w:rFonts w:ascii="Times New Roman" w:hAnsi="Times New Roman" w:cs="Times New Roman"/>
-                <w:sz w:val="24"/>
-                <w:szCs w:val="24"/>
-              </w:rPr>
-              <w:t>Google Colab</w:t>
-            </w:r>
-          </w:p>
-        </w:tc>
-        <w:tc>
-          <w:tcPr>
-            <w:tcW w:w="7375" w:type="dxa"/>
-          </w:tcPr>
-          <w:p>
-            <w:pPr>
-              <w:spacing w:line="360" w:lineRule="auto"/>
-              <w:jc w:val="both"/>
-              <w:rPr>
-                <w:rFonts w:ascii="Times New Roman" w:hAnsi="Times New Roman" w:cs="Times New Roman"/>
-                <w:sz w:val="24"/>
-                <w:szCs w:val="24"/>
-              </w:rPr>
-            </w:pPr>
-            <w:r>
-              <w:rPr>
-                <w:rFonts w:ascii="Times New Roman" w:hAnsi="Times New Roman" w:cs="Times New Roman"/>
-                <w:sz w:val="24"/>
-                <w:szCs w:val="24"/>
-              </w:rPr>
-              <w:t xml:space="preserve">Due to its connection with Google Drive and availability of free GPUs, </w:t>
-            </w:r>
-            <w:r>
-              <w:rPr>
-                <w:rFonts w:ascii="Times New Roman" w:hAnsi="Times New Roman" w:cs="Times New Roman"/>
-                <w:sz w:val="24"/>
-                <w:szCs w:val="24"/>
-              </w:rPr>
-              <w:t>it’s helpful</w:t>
-            </w:r>
-            <w:r>
-              <w:rPr>
-                <w:rFonts w:ascii="Times New Roman" w:hAnsi="Times New Roman" w:cs="Times New Roman"/>
-                <w:sz w:val="24"/>
-                <w:szCs w:val="24"/>
-              </w:rPr>
-              <w:t xml:space="preserve"> for </w:t>
-            </w:r>
-            <w:r>
-              <w:rPr>
-                <w:rFonts w:ascii="Times New Roman" w:hAnsi="Times New Roman" w:cs="Times New Roman"/>
-                <w:sz w:val="24"/>
-                <w:szCs w:val="24"/>
-              </w:rPr>
-              <w:t xml:space="preserve">developing machine learning models </w:t>
-            </w:r>
-            <w:r>
-              <w:rPr>
-                <w:rFonts w:ascii="Times New Roman" w:hAnsi="Times New Roman" w:cs="Times New Roman"/>
-                <w:sz w:val="24"/>
-                <w:szCs w:val="24"/>
-              </w:rPr>
-              <w:t>via</w:t>
-            </w:r>
-            <w:r>
-              <w:rPr>
-                <w:rFonts w:ascii="Times New Roman" w:hAnsi="Times New Roman" w:cs="Times New Roman"/>
-                <w:sz w:val="24"/>
-                <w:szCs w:val="24"/>
-              </w:rPr>
-              <w:t xml:space="preserve"> a cloud environment.</w:t>
-            </w:r>
-            <w:r>
-              <w:rPr>
-                <w:rFonts w:ascii="Times New Roman" w:hAnsi="Times New Roman" w:cs="Times New Roman"/>
-                <w:sz w:val="24"/>
-                <w:szCs w:val="24"/>
-              </w:rPr>
-              <w:t xml:space="preserve"> </w:t>
-            </w:r>
-          </w:p>
-        </w:tc>
-      </w:tr>
-      <w:tr>
-        <w:tc>
-          <w:tcPr>
-            <w:tcW w:w="1975" w:type="dxa"/>
-          </w:tcPr>
-          <w:p>
-            <w:pPr>
-              <w:spacing w:line="360" w:lineRule="auto"/>
-              <w:rPr>
-                <w:rFonts w:ascii="Times New Roman" w:hAnsi="Times New Roman" w:cs="Times New Roman"/>
-                <w:sz w:val="24"/>
-                <w:szCs w:val="24"/>
-              </w:rPr>
-            </w:pPr>
-            <w:r>
-              <w:rPr>
-                <w:rFonts w:ascii="Times New Roman" w:hAnsi="Times New Roman" w:cs="Times New Roman"/>
-                <w:sz w:val="24"/>
-                <w:szCs w:val="24"/>
-              </w:rPr>
-              <w:t>Jupyter Notebook</w:t>
-            </w:r>
-          </w:p>
-        </w:tc>
-        <w:tc>
-          <w:tcPr>
-            <w:tcW w:w="7375" w:type="dxa"/>
-          </w:tcPr>
-          <w:p>
-            <w:pPr>
-              <w:spacing w:line="360" w:lineRule="auto"/>
-              <w:jc w:val="both"/>
-              <w:rPr>
-                <w:rFonts w:ascii="Times New Roman" w:hAnsi="Times New Roman" w:cs="Times New Roman"/>
-                <w:sz w:val="24"/>
-                <w:szCs w:val="24"/>
-              </w:rPr>
-            </w:pPr>
-            <w:r>
-              <w:rPr>
-                <w:rFonts w:ascii="Times New Roman" w:hAnsi="Times New Roman" w:cs="Times New Roman"/>
-                <w:sz w:val="24"/>
-                <w:szCs w:val="24"/>
-              </w:rPr>
-              <w:t>Due</w:t>
-            </w:r>
-            <w:r>
-              <w:rPr>
-                <w:rFonts w:ascii="Times New Roman" w:hAnsi="Times New Roman" w:cs="Times New Roman"/>
-                <w:sz w:val="24"/>
-                <w:szCs w:val="24"/>
-              </w:rPr>
-              <w:t xml:space="preserve"> to their interactive and readable format, making it ideal for local experimentation, documentation and collaboration.</w:t>
-            </w:r>
-          </w:p>
-        </w:tc>
-      </w:tr>
-    </w:tbl>
-    <w:p>
-      <w:pPr>
-        <w:rPr>
-          <w:rFonts w:ascii="Times New Roman" w:hAnsi="Times New Roman" w:cs="Times New Roman"/>
-          <w:sz w:val="24"/>
-          <w:szCs w:val="24"/>
+        <w:spacing w:line="360" w:lineRule="auto"/>
+        <w:jc w:val="both"/>
+        <w:rPr>
+          <w:rFonts w:ascii="Times New Roman" w:hAnsi="Times New Roman" w:cs="Times New Roman"/>
         </w:rPr>
       </w:pPr>
     </w:p>
     <w:p>
       <w:pPr>
-        <w:rPr>
-          <w:b/>
+        <w:spacing w:line="360" w:lineRule="auto"/>
+        <w:jc w:val="both"/>
+        <w:rPr>
+          <w:rFonts w:ascii="Times New Roman" w:hAnsi="Times New Roman" w:cs="Times New Roman"/>
         </w:rPr>
       </w:pPr>
     </w:p>
     <w:p>
       <w:pPr>
-        <w:rPr>
-          <w:b/>
+        <w:spacing w:line="360" w:lineRule="auto"/>
+        <w:jc w:val="both"/>
+        <w:rPr>
+          <w:rFonts w:ascii="Times New Roman" w:hAnsi="Times New Roman" w:cs="Times New Roman"/>
         </w:rPr>
       </w:pPr>
     </w:p>
     <w:p>
       <w:pPr>
-        <w:rPr>
-          <w:b/>
+        <w:spacing w:line="360" w:lineRule="auto"/>
+        <w:jc w:val="both"/>
+        <w:rPr>
+          <w:rFonts w:ascii="Times New Roman" w:hAnsi="Times New Roman" w:cs="Times New Roman"/>
         </w:rPr>
       </w:pPr>
     </w:p>
     <w:p>
       <w:pPr>
-        <w:pStyle w:val="Heading2"/>
         <w:spacing w:line="360" w:lineRule="auto"/>
-        <w:rPr>
-          <w:b/>
-        </w:rPr>
-      </w:pPr>
-      <w:bookmarkStart w:id="11" w:name="_Toc125462569"/>
-      <w:r>
-        <w:rPr>
-          <w:b/>
-        </w:rPr>
-        <w:lastRenderedPageBreak/>
-        <w:t>2.7 Summary of Technology selection</w:t>
-      </w:r>
-      <w:bookmarkEnd w:id="11"/>
+        <w:jc w:val="both"/>
+        <w:rPr>
+          <w:rFonts w:ascii="Times New Roman" w:hAnsi="Times New Roman" w:cs="Times New Roman"/>
+        </w:rPr>
+      </w:pPr>
     </w:p>
     <w:p>
       <w:pPr>
-        <w:jc w:val="center"/>
-        <w:rPr>
-          <w:rFonts w:ascii="Times New Roman" w:hAnsi="Times New Roman" w:cs="Times New Roman"/>
-          <w:sz w:val="24"/>
-          <w:szCs w:val="24"/>
-        </w:rPr>
+        <w:pStyle w:val="Heading1"/>
+        <w:spacing w:line="360" w:lineRule="auto"/>
       </w:pPr>
       <w:r>
-        <w:rPr>
-          <w:rFonts w:ascii="Times New Roman" w:hAnsi="Times New Roman" w:cs="Times New Roman"/>
-          <w:sz w:val="24"/>
-          <w:szCs w:val="24"/>
-        </w:rPr>
-        <w:t>Table 7.4: Summary of Technology selection</w:t>
-      </w:r>
-    </w:p>
-    <w:tbl>
-      <w:tblPr>
-        <w:tblStyle w:val="TableGrid"/>
-        <w:tblW w:w="0" w:type="auto"/>
-        <w:tblLook w:val="04A0" w:firstRow="1" w:lastRow="0" w:firstColumn="1" w:lastColumn="0" w:noHBand="0" w:noVBand="1"/>
-      </w:tblPr>
-      <w:tblGrid>
-        <w:gridCol w:w="2875"/>
-        <w:gridCol w:w="6475"/>
-      </w:tblGrid>
-      <w:tr>
-        <w:tc>
-          <w:tcPr>
-            <w:tcW w:w="2875" w:type="dxa"/>
-          </w:tcPr>
-          <w:p>
-            <w:pPr>
-              <w:spacing w:line="360" w:lineRule="auto"/>
-              <w:rPr>
-                <w:rFonts w:ascii="Times New Roman" w:hAnsi="Times New Roman" w:cs="Times New Roman"/>
-                <w:b/>
-                <w:sz w:val="24"/>
-                <w:szCs w:val="24"/>
-              </w:rPr>
-            </w:pPr>
-            <w:r>
-              <w:rPr>
-                <w:rFonts w:ascii="Times New Roman" w:hAnsi="Times New Roman" w:cs="Times New Roman"/>
-                <w:b/>
-                <w:sz w:val="24"/>
-                <w:szCs w:val="24"/>
-              </w:rPr>
-              <w:t>Component</w:t>
-            </w:r>
-          </w:p>
-        </w:tc>
-        <w:tc>
-          <w:tcPr>
-            <w:tcW w:w="6475" w:type="dxa"/>
-          </w:tcPr>
-          <w:p>
-            <w:pPr>
-              <w:spacing w:line="360" w:lineRule="auto"/>
-              <w:rPr>
-                <w:rFonts w:ascii="Times New Roman" w:hAnsi="Times New Roman" w:cs="Times New Roman"/>
-                <w:b/>
-                <w:sz w:val="24"/>
-                <w:szCs w:val="24"/>
-              </w:rPr>
-            </w:pPr>
-            <w:r>
-              <w:rPr>
-                <w:rFonts w:ascii="Times New Roman" w:hAnsi="Times New Roman" w:cs="Times New Roman"/>
-                <w:b/>
-                <w:sz w:val="24"/>
-                <w:szCs w:val="24"/>
-              </w:rPr>
-              <w:t>Tools</w:t>
-            </w:r>
-          </w:p>
-        </w:tc>
-      </w:tr>
-      <w:tr>
-        <w:tc>
-          <w:tcPr>
-            <w:tcW w:w="2875" w:type="dxa"/>
-          </w:tcPr>
-          <w:p>
-            <w:pPr>
-              <w:spacing w:line="360" w:lineRule="auto"/>
-              <w:rPr>
-                <w:rFonts w:ascii="Times New Roman" w:hAnsi="Times New Roman" w:cs="Times New Roman"/>
-                <w:sz w:val="24"/>
-                <w:szCs w:val="24"/>
-              </w:rPr>
-            </w:pPr>
-            <w:r>
-              <w:rPr>
-                <w:rFonts w:ascii="Times New Roman" w:hAnsi="Times New Roman" w:cs="Times New Roman"/>
-                <w:sz w:val="24"/>
-                <w:szCs w:val="24"/>
-              </w:rPr>
-              <w:t>Programming Languages</w:t>
-            </w:r>
-          </w:p>
-        </w:tc>
-        <w:tc>
-          <w:tcPr>
-            <w:tcW w:w="6475" w:type="dxa"/>
-          </w:tcPr>
-          <w:p>
-            <w:pPr>
-              <w:spacing w:line="360" w:lineRule="auto"/>
-              <w:rPr>
-                <w:rFonts w:ascii="Times New Roman" w:hAnsi="Times New Roman" w:cs="Times New Roman"/>
-                <w:sz w:val="24"/>
-                <w:szCs w:val="24"/>
-              </w:rPr>
-            </w:pPr>
-            <w:r>
-              <w:rPr>
-                <w:rFonts w:ascii="Times New Roman" w:hAnsi="Times New Roman" w:cs="Times New Roman"/>
-                <w:sz w:val="24"/>
-                <w:szCs w:val="24"/>
-              </w:rPr>
-              <w:t>JavaScript, Python</w:t>
-            </w:r>
-          </w:p>
-        </w:tc>
-      </w:tr>
-      <w:tr>
-        <w:tc>
-          <w:tcPr>
-            <w:tcW w:w="2875" w:type="dxa"/>
-          </w:tcPr>
-          <w:p>
-            <w:pPr>
-              <w:spacing w:line="360" w:lineRule="auto"/>
-              <w:rPr>
-                <w:rFonts w:ascii="Times New Roman" w:hAnsi="Times New Roman" w:cs="Times New Roman"/>
-                <w:sz w:val="24"/>
-                <w:szCs w:val="24"/>
-              </w:rPr>
-            </w:pPr>
-            <w:r>
-              <w:rPr>
-                <w:rFonts w:ascii="Times New Roman" w:hAnsi="Times New Roman" w:cs="Times New Roman"/>
-                <w:sz w:val="24"/>
-                <w:szCs w:val="24"/>
-              </w:rPr>
-              <w:t>Development Framework</w:t>
-            </w:r>
-          </w:p>
-        </w:tc>
-        <w:tc>
-          <w:tcPr>
-            <w:tcW w:w="6475" w:type="dxa"/>
-          </w:tcPr>
-          <w:p>
-            <w:pPr>
-              <w:spacing w:line="360" w:lineRule="auto"/>
-              <w:rPr>
-                <w:rFonts w:ascii="Times New Roman" w:hAnsi="Times New Roman" w:cs="Times New Roman"/>
-                <w:sz w:val="24"/>
-                <w:szCs w:val="24"/>
-              </w:rPr>
-            </w:pPr>
-            <w:r>
-              <w:rPr>
-                <w:rFonts w:ascii="Times New Roman" w:hAnsi="Times New Roman" w:cs="Times New Roman"/>
-                <w:sz w:val="24"/>
-                <w:szCs w:val="24"/>
-              </w:rPr>
-              <w:t>Flask, PyTorch</w:t>
-            </w:r>
-          </w:p>
-        </w:tc>
-      </w:tr>
-      <w:tr>
-        <w:tc>
-          <w:tcPr>
-            <w:tcW w:w="2875" w:type="dxa"/>
-          </w:tcPr>
-          <w:p>
-            <w:pPr>
-              <w:spacing w:line="360" w:lineRule="auto"/>
-              <w:rPr>
-                <w:rFonts w:ascii="Times New Roman" w:hAnsi="Times New Roman" w:cs="Times New Roman"/>
-                <w:sz w:val="24"/>
-                <w:szCs w:val="24"/>
-              </w:rPr>
-            </w:pPr>
-            <w:r>
-              <w:rPr>
-                <w:rFonts w:ascii="Times New Roman" w:hAnsi="Times New Roman" w:cs="Times New Roman"/>
-                <w:sz w:val="24"/>
-                <w:szCs w:val="24"/>
-              </w:rPr>
-              <w:t>UI Framework</w:t>
-            </w:r>
-          </w:p>
-        </w:tc>
-        <w:tc>
-          <w:tcPr>
-            <w:tcW w:w="6475" w:type="dxa"/>
-          </w:tcPr>
-          <w:p>
-            <w:pPr>
-              <w:spacing w:line="360" w:lineRule="auto"/>
-              <w:rPr>
-                <w:rFonts w:ascii="Times New Roman" w:hAnsi="Times New Roman" w:cs="Times New Roman"/>
-                <w:sz w:val="24"/>
-                <w:szCs w:val="24"/>
-              </w:rPr>
-            </w:pPr>
-            <w:r>
-              <w:rPr>
-                <w:rFonts w:ascii="Times New Roman" w:hAnsi="Times New Roman" w:cs="Times New Roman"/>
-                <w:sz w:val="24"/>
-                <w:szCs w:val="24"/>
-              </w:rPr>
-              <w:t>Ant Design, React</w:t>
-            </w:r>
-          </w:p>
-        </w:tc>
-      </w:tr>
-      <w:tr>
-        <w:tc>
-          <w:tcPr>
-            <w:tcW w:w="2875" w:type="dxa"/>
-          </w:tcPr>
-          <w:p>
-            <w:pPr>
-              <w:spacing w:line="360" w:lineRule="auto"/>
-              <w:rPr>
-                <w:rFonts w:ascii="Times New Roman" w:hAnsi="Times New Roman" w:cs="Times New Roman"/>
-                <w:sz w:val="24"/>
-                <w:szCs w:val="24"/>
-              </w:rPr>
-            </w:pPr>
-            <w:r>
-              <w:rPr>
-                <w:rFonts w:ascii="Times New Roman" w:hAnsi="Times New Roman" w:cs="Times New Roman"/>
-                <w:sz w:val="24"/>
-                <w:szCs w:val="24"/>
-              </w:rPr>
-              <w:t>Libraries</w:t>
-            </w:r>
-          </w:p>
-        </w:tc>
-        <w:tc>
-          <w:tcPr>
-            <w:tcW w:w="6475" w:type="dxa"/>
-          </w:tcPr>
-          <w:p>
-            <w:pPr>
-              <w:spacing w:line="360" w:lineRule="auto"/>
-              <w:rPr>
-                <w:rFonts w:ascii="Times New Roman" w:hAnsi="Times New Roman" w:cs="Times New Roman"/>
-                <w:sz w:val="24"/>
-                <w:szCs w:val="24"/>
-              </w:rPr>
-            </w:pPr>
-            <w:r>
-              <w:rPr>
-                <w:rFonts w:ascii="Times New Roman" w:hAnsi="Times New Roman" w:cs="Times New Roman"/>
-                <w:sz w:val="24"/>
-                <w:szCs w:val="24"/>
-              </w:rPr>
-              <w:t>NLTK, Rouge, React, Pandas, Optuna</w:t>
-            </w:r>
-          </w:p>
-        </w:tc>
-      </w:tr>
-      <w:tr>
-        <w:tc>
-          <w:tcPr>
-            <w:tcW w:w="2875" w:type="dxa"/>
-          </w:tcPr>
-          <w:p>
-            <w:pPr>
-              <w:spacing w:line="360" w:lineRule="auto"/>
-              <w:rPr>
-                <w:rFonts w:ascii="Times New Roman" w:hAnsi="Times New Roman" w:cs="Times New Roman"/>
-                <w:sz w:val="24"/>
-                <w:szCs w:val="24"/>
-              </w:rPr>
-            </w:pPr>
-            <w:r>
-              <w:rPr>
-                <w:rFonts w:ascii="Times New Roman" w:hAnsi="Times New Roman" w:cs="Times New Roman"/>
-                <w:sz w:val="24"/>
-                <w:szCs w:val="24"/>
-              </w:rPr>
-              <w:t>IDE – Research</w:t>
-            </w:r>
-          </w:p>
-        </w:tc>
-        <w:tc>
-          <w:tcPr>
-            <w:tcW w:w="6475" w:type="dxa"/>
-          </w:tcPr>
-          <w:p>
-            <w:pPr>
-              <w:spacing w:line="360" w:lineRule="auto"/>
-              <w:rPr>
-                <w:rFonts w:ascii="Times New Roman" w:hAnsi="Times New Roman" w:cs="Times New Roman"/>
-                <w:sz w:val="24"/>
-                <w:szCs w:val="24"/>
-              </w:rPr>
-            </w:pPr>
-            <w:r>
-              <w:rPr>
-                <w:rFonts w:ascii="Times New Roman" w:hAnsi="Times New Roman" w:cs="Times New Roman"/>
-                <w:sz w:val="24"/>
-                <w:szCs w:val="24"/>
-              </w:rPr>
-              <w:t>Google Colab, Jupyter Notebook</w:t>
-            </w:r>
-          </w:p>
-        </w:tc>
-      </w:tr>
-      <w:tr>
-        <w:tc>
-          <w:tcPr>
-            <w:tcW w:w="2875" w:type="dxa"/>
-          </w:tcPr>
-          <w:p>
-            <w:pPr>
-              <w:spacing w:line="360" w:lineRule="auto"/>
-              <w:rPr>
-                <w:rFonts w:ascii="Times New Roman" w:hAnsi="Times New Roman" w:cs="Times New Roman"/>
-                <w:sz w:val="24"/>
-                <w:szCs w:val="24"/>
-              </w:rPr>
-            </w:pPr>
-            <w:r>
-              <w:rPr>
-                <w:rFonts w:ascii="Times New Roman" w:hAnsi="Times New Roman" w:cs="Times New Roman"/>
-                <w:sz w:val="24"/>
-                <w:szCs w:val="24"/>
-              </w:rPr>
-              <w:t>IDE – Product</w:t>
-            </w:r>
-          </w:p>
-        </w:tc>
-        <w:tc>
-          <w:tcPr>
-            <w:tcW w:w="6475" w:type="dxa"/>
-          </w:tcPr>
-          <w:p>
-            <w:pPr>
-              <w:spacing w:line="360" w:lineRule="auto"/>
-              <w:rPr>
-                <w:rFonts w:ascii="Times New Roman" w:hAnsi="Times New Roman" w:cs="Times New Roman"/>
-                <w:sz w:val="24"/>
-                <w:szCs w:val="24"/>
-              </w:rPr>
-            </w:pPr>
-            <w:r>
-              <w:rPr>
-                <w:rFonts w:ascii="Times New Roman" w:hAnsi="Times New Roman" w:cs="Times New Roman"/>
-                <w:sz w:val="24"/>
-                <w:szCs w:val="24"/>
-              </w:rPr>
-              <w:t>VSCode</w:t>
-            </w:r>
-          </w:p>
-        </w:tc>
-      </w:tr>
-      <w:tr>
-        <w:tc>
-          <w:tcPr>
-            <w:tcW w:w="2875" w:type="dxa"/>
-          </w:tcPr>
-          <w:p>
-            <w:pPr>
-              <w:spacing w:line="360" w:lineRule="auto"/>
-              <w:rPr>
-                <w:rFonts w:ascii="Times New Roman" w:hAnsi="Times New Roman" w:cs="Times New Roman"/>
-                <w:sz w:val="24"/>
-                <w:szCs w:val="24"/>
-              </w:rPr>
-            </w:pPr>
-            <w:r>
-              <w:rPr>
-                <w:rFonts w:ascii="Times New Roman" w:hAnsi="Times New Roman" w:cs="Times New Roman"/>
-                <w:sz w:val="24"/>
-                <w:szCs w:val="24"/>
-              </w:rPr>
-              <w:t>Version Control</w:t>
-            </w:r>
-          </w:p>
-        </w:tc>
-        <w:tc>
-          <w:tcPr>
-            <w:tcW w:w="6475" w:type="dxa"/>
-          </w:tcPr>
-          <w:p>
-            <w:pPr>
-              <w:spacing w:line="360" w:lineRule="auto"/>
-              <w:rPr>
-                <w:rFonts w:ascii="Times New Roman" w:hAnsi="Times New Roman" w:cs="Times New Roman"/>
-                <w:sz w:val="24"/>
-                <w:szCs w:val="24"/>
-              </w:rPr>
-            </w:pPr>
-            <w:r>
-              <w:rPr>
-                <w:rFonts w:ascii="Times New Roman" w:hAnsi="Times New Roman" w:cs="Times New Roman"/>
-                <w:sz w:val="24"/>
-                <w:szCs w:val="24"/>
-              </w:rPr>
-              <w:t xml:space="preserve">Git, </w:t>
-            </w:r>
-            <w:proofErr w:type="spellStart"/>
-            <w:r>
-              <w:rPr>
-                <w:rFonts w:ascii="Times New Roman" w:hAnsi="Times New Roman" w:cs="Times New Roman"/>
-                <w:sz w:val="24"/>
-                <w:szCs w:val="24"/>
-              </w:rPr>
-              <w:t>Github</w:t>
-            </w:r>
-            <w:proofErr w:type="spellEnd"/>
-          </w:p>
-        </w:tc>
-      </w:tr>
-      <w:tr>
-        <w:tc>
-          <w:tcPr>
-            <w:tcW w:w="2875" w:type="dxa"/>
-          </w:tcPr>
-          <w:p>
-            <w:pPr>
-              <w:spacing w:line="360" w:lineRule="auto"/>
-              <w:rPr>
-                <w:rFonts w:ascii="Times New Roman" w:hAnsi="Times New Roman" w:cs="Times New Roman"/>
-                <w:sz w:val="24"/>
-                <w:szCs w:val="24"/>
-              </w:rPr>
-            </w:pPr>
-            <w:r>
-              <w:rPr>
-                <w:rFonts w:ascii="Times New Roman" w:hAnsi="Times New Roman" w:cs="Times New Roman"/>
-                <w:sz w:val="24"/>
-                <w:szCs w:val="24"/>
-              </w:rPr>
-              <w:t>Application hosting</w:t>
-            </w:r>
-          </w:p>
-        </w:tc>
-        <w:tc>
-          <w:tcPr>
-            <w:tcW w:w="6475" w:type="dxa"/>
-          </w:tcPr>
-          <w:p>
-            <w:pPr>
-              <w:spacing w:line="360" w:lineRule="auto"/>
-              <w:rPr>
-                <w:rFonts w:ascii="Times New Roman" w:hAnsi="Times New Roman" w:cs="Times New Roman"/>
-                <w:sz w:val="24"/>
-                <w:szCs w:val="24"/>
-              </w:rPr>
-            </w:pPr>
-            <w:r>
-              <w:rPr>
-                <w:rFonts w:ascii="Times New Roman" w:hAnsi="Times New Roman" w:cs="Times New Roman"/>
-                <w:sz w:val="24"/>
-                <w:szCs w:val="24"/>
-              </w:rPr>
-              <w:t>Firebase, Render</w:t>
-            </w:r>
-          </w:p>
-        </w:tc>
-      </w:tr>
-    </w:tbl>
-    <w:p/>
-    <w:p>
-      <w:pPr>
-        <w:pStyle w:val="Heading1"/>
-        <w:numPr>
-          <w:ilvl w:val="0"/>
-          <w:numId w:val="15"/>
-        </w:numPr>
-        <w:spacing w:line="360" w:lineRule="auto"/>
-      </w:pPr>
-      <w:bookmarkStart w:id="12" w:name="_Toc125462570"/>
-      <w:r>
-        <w:t>Implementation of Core Functionalities</w:t>
-      </w:r>
-      <w:bookmarkEnd w:id="12"/>
-    </w:p>
-    <w:p>
-      <w:r>
-        <w:t>Once code is completed will get into this</w:t>
+        <w:t>10.9 Limitations of the Research</w:t>
       </w:r>
     </w:p>
     <w:p/>
+    <w:p/>
+    <w:p/>
+    <w:p/>
+    <w:p/>
+    <w:p/>
     <w:p>
       <w:pPr>
         <w:pStyle w:val="Heading1"/>
-        <w:numPr>
-          <w:ilvl w:val="0"/>
-          <w:numId w:val="15"/>
-        </w:numPr>
-        <w:spacing w:line="360" w:lineRule="auto"/>
-      </w:pPr>
-      <w:bookmarkStart w:id="13" w:name="_Toc125462571"/>
+      </w:pPr>
       <w:r>
-        <w:t>Testing &amp; Evaluation Code of Models</w:t>
+        <w:t>10.10 Future Enhancements</w:t>
       </w:r>
-      <w:bookmarkEnd w:id="13"/>
-    </w:p>
-    <w:p>
-      <w:pPr>
-        <w:pStyle w:val="ListParagraph"/>
-        <w:spacing w:line="360" w:lineRule="auto"/>
-        <w:ind w:left="0"/>
-        <w:jc w:val="both"/>
-        <w:rPr>
-          <w:rFonts w:ascii="Times New Roman" w:hAnsi="Times New Roman" w:cs="Times New Roman"/>
-          <w:sz w:val="24"/>
-          <w:szCs w:val="24"/>
-        </w:rPr>
-      </w:pPr>
-    </w:p>
-    <w:p>
-      <w:r>
-        <w:t>Once code is completed will get into this</w:t>
-      </w:r>
-    </w:p>
-    <w:p>
-      <w:pPr>
-        <w:pStyle w:val="ListParagraph"/>
-        <w:spacing w:line="360" w:lineRule="auto"/>
-        <w:ind w:left="0"/>
-        <w:jc w:val="both"/>
-        <w:rPr>
-          <w:rFonts w:ascii="Times New Roman" w:hAnsi="Times New Roman" w:cs="Times New Roman"/>
-          <w:sz w:val="24"/>
-          <w:szCs w:val="24"/>
-        </w:rPr>
-      </w:pPr>
-    </w:p>
-    <w:p>
-      <w:pPr>
-        <w:spacing w:line="360" w:lineRule="auto"/>
-        <w:jc w:val="both"/>
-        <w:rPr>
-          <w:rFonts w:ascii="Times New Roman" w:hAnsi="Times New Roman" w:cs="Times New Roman"/>
-          <w:sz w:val="24"/>
-          <w:szCs w:val="24"/>
-        </w:rPr>
-      </w:pPr>
-    </w:p>
-    <w:p>
-      <w:pPr>
-        <w:pStyle w:val="Heading1"/>
-        <w:numPr>
-          <w:ilvl w:val="0"/>
-          <w:numId w:val="15"/>
-        </w:numPr>
-        <w:spacing w:line="360" w:lineRule="auto"/>
-      </w:pPr>
-      <w:bookmarkStart w:id="14" w:name="_Toc125462572"/>
-      <w:r>
-        <w:t>User Interface</w:t>
-      </w:r>
-      <w:bookmarkEnd w:id="14"/>
-    </w:p>
-    <w:p>
-      <w:pPr>
-        <w:spacing w:line="360" w:lineRule="auto"/>
-        <w:jc w:val="both"/>
-        <w:rPr>
-          <w:rFonts w:ascii="Times New Roman" w:hAnsi="Times New Roman" w:cs="Times New Roman"/>
-          <w:b/>
-          <w:sz w:val="24"/>
-          <w:szCs w:val="24"/>
-        </w:rPr>
-      </w:pPr>
-      <w:r>
-        <w:rPr>
-          <w:rFonts w:ascii="Times New Roman" w:hAnsi="Times New Roman" w:cs="Times New Roman"/>
-          <w:sz w:val="24"/>
-          <w:szCs w:val="24"/>
-        </w:rPr>
-        <w:t>The UI wireframes related to the MVP (Minimum Viable Product)</w:t>
-      </w:r>
-      <w:r>
-        <w:rPr>
-          <w:rFonts w:ascii="Times New Roman" w:hAnsi="Times New Roman" w:cs="Times New Roman"/>
-          <w:sz w:val="24"/>
-          <w:szCs w:val="24"/>
-        </w:rPr>
-        <w:t xml:space="preserve"> has been listed under the </w:t>
-      </w:r>
-      <w:r>
-        <w:rPr>
-          <w:rFonts w:ascii="Times New Roman" w:hAnsi="Times New Roman" w:cs="Times New Roman"/>
-          <w:b/>
-          <w:sz w:val="24"/>
-          <w:szCs w:val="24"/>
-        </w:rPr>
-        <w:t>Appendix D</w:t>
-      </w:r>
-    </w:p>
-    <w:p>
-      <w:pPr>
-        <w:spacing w:line="360" w:lineRule="auto"/>
-        <w:jc w:val="both"/>
-        <w:rPr>
-          <w:rFonts w:ascii="Times New Roman" w:hAnsi="Times New Roman" w:cs="Times New Roman"/>
-          <w:sz w:val="24"/>
-          <w:szCs w:val="24"/>
-        </w:rPr>
-      </w:pPr>
-    </w:p>
-    <w:p>
-      <w:pPr>
-        <w:pStyle w:val="Heading1"/>
-        <w:numPr>
-          <w:ilvl w:val="0"/>
-          <w:numId w:val="15"/>
-        </w:numPr>
-        <w:spacing w:line="360" w:lineRule="auto"/>
-      </w:pPr>
-      <w:bookmarkStart w:id="15" w:name="_Toc125462573"/>
-      <w:r>
-        <w:lastRenderedPageBreak/>
-        <w:t>Chapter Summary</w:t>
-      </w:r>
-      <w:bookmarkEnd w:id="15"/>
-    </w:p>
-    <w:p>
-      <w:pPr>
-        <w:spacing w:line="360" w:lineRule="auto"/>
-        <w:jc w:val="both"/>
-        <w:rPr>
-          <w:rFonts w:ascii="Times New Roman" w:hAnsi="Times New Roman" w:cs="Times New Roman"/>
-          <w:sz w:val="24"/>
-          <w:szCs w:val="24"/>
-        </w:rPr>
-      </w:pPr>
-      <w:r>
-        <w:rPr>
-          <w:rFonts w:ascii="Times New Roman" w:hAnsi="Times New Roman" w:cs="Times New Roman"/>
-          <w:sz w:val="24"/>
-          <w:szCs w:val="24"/>
-        </w:rPr>
-        <w:t>The chapter discusses the tools, technology, and languages utilized to create the research prototype. The fundamental functionality is covered, along with insights and samples of code for the implemented algorithms. Also highlighted are the planned user interfaces for the minimal viable product project.</w:t>
-      </w:r>
-    </w:p>
-    <w:p>
-      <w:pPr>
-        <w:rPr>
-          <w:rFonts w:ascii="Times New Roman" w:hAnsi="Times New Roman" w:cs="Times New Roman"/>
-          <w:sz w:val="24"/>
-          <w:szCs w:val="24"/>
-        </w:rPr>
-      </w:pPr>
-      <w:bookmarkStart w:id="16" w:name="_GoBack"/>
-      <w:bookmarkEnd w:id="16"/>
-    </w:p>
-    <w:p>
-      <w:pPr>
-        <w:rPr>
-          <w:rFonts w:ascii="Times New Roman" w:hAnsi="Times New Roman" w:cs="Times New Roman"/>
-          <w:sz w:val="24"/>
-          <w:szCs w:val="24"/>
-        </w:rPr>
-      </w:pPr>
-    </w:p>
-    <w:p>
-      <w:pPr>
-        <w:pStyle w:val="Heading1"/>
-        <w:spacing w:line="360" w:lineRule="auto"/>
-        <w:rPr>
-          <w:rFonts w:cs="Times New Roman"/>
-          <w:sz w:val="24"/>
-          <w:szCs w:val="24"/>
-        </w:rPr>
-      </w:pPr>
-      <w:bookmarkStart w:id="17" w:name="_Toc125462574"/>
-      <w:r>
-        <w:rPr>
-          <w:rFonts w:cs="Times New Roman"/>
-          <w:bCs/>
-          <w:szCs w:val="32"/>
-        </w:rPr>
-        <w:t>References</w:t>
-      </w:r>
-      <w:bookmarkEnd w:id="17"/>
-    </w:p>
-    <w:p>
-      <w:pPr>
-        <w:spacing w:line="360" w:lineRule="auto"/>
-        <w:jc w:val="both"/>
-        <w:rPr>
-          <w:rFonts w:ascii="Times New Roman" w:hAnsi="Times New Roman" w:cs="Times New Roman"/>
-        </w:rPr>
-      </w:pPr>
-    </w:p>
-    <w:p>
-      <w:pPr>
-        <w:spacing w:line="360" w:lineRule="auto"/>
-        <w:jc w:val="both"/>
-        <w:rPr>
-          <w:rFonts w:ascii="Times New Roman" w:hAnsi="Times New Roman" w:cs="Times New Roman"/>
-        </w:rPr>
-      </w:pPr>
-    </w:p>
-    <w:p>
-      <w:pPr>
-        <w:spacing w:line="360" w:lineRule="auto"/>
-        <w:jc w:val="both"/>
-        <w:rPr>
-          <w:rFonts w:ascii="Times New Roman" w:hAnsi="Times New Roman" w:cs="Times New Roman"/>
-        </w:rPr>
-      </w:pPr>
-    </w:p>
-    <w:p>
-      <w:pPr>
-        <w:spacing w:line="360" w:lineRule="auto"/>
-        <w:jc w:val="both"/>
-        <w:rPr>
-          <w:rFonts w:ascii="Times New Roman" w:hAnsi="Times New Roman" w:cs="Times New Roman"/>
-        </w:rPr>
-      </w:pPr>
-    </w:p>
-    <w:p>
-      <w:pPr>
-        <w:spacing w:line="360" w:lineRule="auto"/>
-        <w:jc w:val="both"/>
-        <w:rPr>
-          <w:rFonts w:ascii="Times New Roman" w:hAnsi="Times New Roman" w:cs="Times New Roman"/>
-        </w:rPr>
-      </w:pPr>
-    </w:p>
-    <w:p>
-      <w:pPr>
-        <w:spacing w:line="360" w:lineRule="auto"/>
-        <w:jc w:val="both"/>
-        <w:rPr>
-          <w:rFonts w:ascii="Times New Roman" w:hAnsi="Times New Roman" w:cs="Times New Roman"/>
-        </w:rPr>
-      </w:pPr>
-    </w:p>
-    <w:p>
-      <w:pPr>
-        <w:spacing w:line="360" w:lineRule="auto"/>
-        <w:jc w:val="both"/>
-        <w:rPr>
-          <w:rFonts w:ascii="Times New Roman" w:hAnsi="Times New Roman" w:cs="Times New Roman"/>
-        </w:rPr>
-      </w:pPr>
-    </w:p>
-    <w:p>
-      <w:pPr>
-        <w:spacing w:line="360" w:lineRule="auto"/>
-        <w:jc w:val="both"/>
-        <w:rPr>
-          <w:rFonts w:ascii="Times New Roman" w:hAnsi="Times New Roman" w:cs="Times New Roman"/>
-        </w:rPr>
-      </w:pPr>
-    </w:p>
-    <w:p>
-      <w:pPr>
-        <w:spacing w:line="360" w:lineRule="auto"/>
-        <w:jc w:val="both"/>
-        <w:rPr>
-          <w:rFonts w:ascii="Times New Roman" w:hAnsi="Times New Roman" w:cs="Times New Roman"/>
-        </w:rPr>
-      </w:pPr>
-    </w:p>
-    <w:p>
-      <w:pPr>
-        <w:spacing w:line="360" w:lineRule="auto"/>
-        <w:jc w:val="both"/>
-        <w:rPr>
-          <w:rFonts w:ascii="Times New Roman" w:hAnsi="Times New Roman" w:cs="Times New Roman"/>
-        </w:rPr>
-      </w:pPr>
-    </w:p>
-    <w:p>
-      <w:pPr>
-        <w:spacing w:line="360" w:lineRule="auto"/>
-        <w:jc w:val="both"/>
-        <w:rPr>
-          <w:rFonts w:ascii="Times New Roman" w:hAnsi="Times New Roman" w:cs="Times New Roman"/>
-        </w:rPr>
-      </w:pPr>
-    </w:p>
-    <w:p>
-      <w:pPr>
-        <w:spacing w:line="360" w:lineRule="auto"/>
-        <w:jc w:val="both"/>
-        <w:rPr>
-          <w:rFonts w:ascii="Times New Roman" w:hAnsi="Times New Roman" w:cs="Times New Roman"/>
-        </w:rPr>
-      </w:pPr>
-    </w:p>
-    <w:p>
-      <w:pPr>
-        <w:spacing w:line="360" w:lineRule="auto"/>
-        <w:jc w:val="both"/>
-        <w:rPr>
-          <w:rFonts w:ascii="Times New Roman" w:hAnsi="Times New Roman" w:cs="Times New Roman"/>
-        </w:rPr>
-      </w:pPr>
-    </w:p>
-    <w:p>
-      <w:pPr>
-        <w:spacing w:line="360" w:lineRule="auto"/>
-        <w:jc w:val="both"/>
-        <w:rPr>
-          <w:rFonts w:ascii="Times New Roman" w:hAnsi="Times New Roman" w:cs="Times New Roman"/>
-        </w:rPr>
-      </w:pPr>
-    </w:p>
-    <w:p>
-      <w:pPr>
-        <w:spacing w:line="360" w:lineRule="auto"/>
-        <w:jc w:val="both"/>
-        <w:rPr>
-          <w:rFonts w:ascii="Times New Roman" w:hAnsi="Times New Roman" w:cs="Times New Roman"/>
-        </w:rPr>
-      </w:pPr>
-    </w:p>
-    <w:p>
-      <w:pPr>
-        <w:spacing w:line="360" w:lineRule="auto"/>
-        <w:jc w:val="both"/>
-        <w:rPr>
-          <w:rFonts w:ascii="Times New Roman" w:hAnsi="Times New Roman" w:cs="Times New Roman"/>
-        </w:rPr>
-      </w:pPr>
-    </w:p>
-    <w:p>
-      <w:pPr>
-        <w:spacing w:line="360" w:lineRule="auto"/>
-        <w:jc w:val="both"/>
-        <w:rPr>
-          <w:rFonts w:ascii="Times New Roman" w:hAnsi="Times New Roman" w:cs="Times New Roman"/>
-        </w:rPr>
-      </w:pPr>
-    </w:p>
-    <w:p>
-      <w:pPr>
-        <w:spacing w:line="360" w:lineRule="auto"/>
-        <w:jc w:val="both"/>
-        <w:rPr>
-          <w:rFonts w:ascii="Times New Roman" w:hAnsi="Times New Roman" w:cs="Times New Roman"/>
-        </w:rPr>
-      </w:pPr>
-    </w:p>
-    <w:p>
-      <w:pPr>
-        <w:spacing w:line="360" w:lineRule="auto"/>
-        <w:jc w:val="both"/>
-        <w:rPr>
-          <w:rFonts w:ascii="Times New Roman" w:hAnsi="Times New Roman" w:cs="Times New Roman"/>
-        </w:rPr>
-      </w:pPr>
-    </w:p>
-    <w:p>
-      <w:pPr>
-        <w:spacing w:line="360" w:lineRule="auto"/>
-        <w:jc w:val="both"/>
-        <w:rPr>
-          <w:rFonts w:ascii="Times New Roman" w:hAnsi="Times New Roman" w:cs="Times New Roman"/>
-        </w:rPr>
-      </w:pPr>
-    </w:p>
-    <w:p>
-      <w:pPr>
-        <w:spacing w:line="360" w:lineRule="auto"/>
-        <w:jc w:val="both"/>
-        <w:rPr>
-          <w:rFonts w:ascii="Times New Roman" w:hAnsi="Times New Roman" w:cs="Times New Roman"/>
-        </w:rPr>
-      </w:pPr>
-    </w:p>
-    <w:p>
-      <w:pPr>
-        <w:spacing w:line="360" w:lineRule="auto"/>
-        <w:jc w:val="both"/>
-        <w:rPr>
-          <w:rFonts w:ascii="Times New Roman" w:hAnsi="Times New Roman" w:cs="Times New Roman"/>
-        </w:rPr>
-      </w:pPr>
     </w:p>
     <w:p/>
     <w:p/>
+    <w:p/>
+    <w:p>
+      <w:pPr>
+        <w:pStyle w:val="Heading1"/>
+        <w:spacing w:line="360" w:lineRule="auto"/>
+      </w:pPr>
+      <w:r>
+        <w:t>10.11 Achievement of the Contribution to Body of Knowledge</w:t>
+      </w:r>
+    </w:p>
+    <w:p/>
+    <w:p/>
+    <w:p>
+      <w:pPr>
+        <w:pStyle w:val="Heading1"/>
+        <w:spacing w:line="360" w:lineRule="auto"/>
+      </w:pPr>
+      <w:r>
+        <w:t>10.12 Concluding Remarks</w:t>
+      </w:r>
+    </w:p>
     <w:sectPr>
-      <w:headerReference w:type="default" r:id="rId14"/>
-      <w:headerReference w:type="first" r:id="rId15"/>
-      <w:footerReference w:type="first" r:id="rId16"/>
+      <w:headerReference w:type="default" r:id="rId13"/>
+      <w:headerReference w:type="first" r:id="rId14"/>
+      <w:footerReference w:type="first" r:id="rId15"/>
       <w:pgSz w:w="12240" w:h="15840"/>
       <w:pgMar w:top="1440" w:right="1440" w:bottom="1440" w:left="1440" w:header="720" w:footer="720" w:gutter="0"/>
       <w:pgNumType w:fmt="upperRoman" w:start="1"/>
@@ -11328,7 +8942,6 @@
   <w:style w:type="character" w:default="1" w:styleId="DefaultParagraphFont">
     <w:name w:val="Default Paragraph Font"/>
     <w:uiPriority w:val="1"/>
-    <w:semiHidden/>
     <w:unhideWhenUsed/>
   </w:style>
   <w:style w:type="table" w:default="1" w:styleId="TableNormal">
@@ -12413,7 +10026,7 @@
 </file>
 
 <file path=customXml/itemProps1.xml><?xml version="1.0" encoding="utf-8"?>
-<ds:datastoreItem xmlns:ds="http://schemas.openxmlformats.org/officeDocument/2006/customXml" ds:itemID="{2FF339C6-1771-4D22-BA40-1DD0D80DB81C}">
+<ds:datastoreItem xmlns:ds="http://schemas.openxmlformats.org/officeDocument/2006/customXml" ds:itemID="{D1F554C1-C724-4C9E-92B9-0BD8E7E7CB2A}">
   <ds:schemaRefs>
     <ds:schemaRef ds:uri="http://schemas.openxmlformats.org/officeDocument/2006/bibliography"/>
   </ds:schemaRefs>

</xml_diff>